<commit_message>
done with lab_2 MOPSU and practice_2 PASR
</commit_message>
<xml_diff>
--- a/2_sem/MOPSU/lab_2/9492_MOPSU_viktorov_LR2.docx
+++ b/2_sem/MOPSU/lab_2/9492_MOPSU_viktorov_LR2.docx
@@ -653,6 +653,7 @@
       <w:r>
         <w:rPr>
           <w:rFonts w:cs="Times New Roman"/>
+          <w:noProof/>
         </w:rPr>
         <w:drawing>
           <wp:inline distT="0" distB="0" distL="0" distR="0" wp14:anchorId="3A05992E" wp14:editId="1461C479">
@@ -859,10 +860,10 @@
             <v:path o:extrusionok="f" gradientshapeok="t" o:connecttype="rect"/>
             <o:lock v:ext="edit" aspectratio="t"/>
           </v:shapetype>
-          <v:shape id="_x0000_i1029" type="#_x0000_t75" style="width:225pt;height:129pt" o:ole="">
+          <v:shape id="_x0000_i1025" type="#_x0000_t75" style="width:225pt;height:129pt" o:ole="">
             <v:imagedata r:id="rId8" o:title=""/>
           </v:shape>
-          <o:OLEObject Type="Embed" ProgID="Equation.DSMT4" ShapeID="_x0000_i1029" DrawAspect="Content" ObjectID="_1771686889" r:id="rId9"/>
+          <o:OLEObject Type="Embed" ProgID="Equation.DSMT4" ShapeID="_x0000_i1025" DrawAspect="Content" ObjectID="_1772224505" r:id="rId9"/>
         </w:object>
       </w:r>
     </w:p>
@@ -1616,11 +1617,3731 @@
         </w:rPr>
         <w:t>Исходя из этого делаем вывод об управляемости системы.</w:t>
       </w:r>
+    </w:p>
+    <w:p>
+      <w:pPr>
+        <w:pStyle w:val="a4"/>
+        <w:numPr>
+          <w:ilvl w:val="0"/>
+          <w:numId w:val="3"/>
+        </w:numPr>
+        <w:rPr>
+          <w:rFonts w:cs="Times New Roman"/>
+        </w:rPr>
+      </w:pPr>
+      <w:r>
+        <w:rPr>
+          <w:rFonts w:cs="Times New Roman"/>
+        </w:rPr>
+        <w:t>Расчет вектора желаемых полюсов с помощью программы, код которой представлен в листинге 2.</w:t>
+      </w:r>
+    </w:p>
+    <w:p>
+      <w:pPr>
+        <w:ind w:left="360"/>
+        <w:jc w:val="right"/>
+        <w:rPr>
+          <w:rFonts w:cs="Times New Roman"/>
+          <w:i/>
+        </w:rPr>
+      </w:pPr>
+      <w:r>
+        <w:rPr>
+          <w:rFonts w:cs="Times New Roman"/>
+          <w:i/>
+        </w:rPr>
+        <w:t>Листинг 2 – Код для расчета вектора желаемых полюсов</w:t>
+      </w:r>
+    </w:p>
+    <w:p>
+      <w:pPr>
+        <w:spacing w:after="0" w:line="240" w:lineRule="auto"/>
+        <w:jc w:val="left"/>
+        <w:rPr>
+          <w:rFonts w:ascii="Consolas" w:eastAsia="Times New Roman" w:hAnsi="Consolas" w:cs="Times New Roman"/>
+          <w:sz w:val="20"/>
+          <w:szCs w:val="20"/>
+          <w:lang w:eastAsia="ru-RU"/>
+        </w:rPr>
+      </w:pPr>
+      <w:r>
+        <w:rPr>
+          <w:rFonts w:ascii="Consolas" w:eastAsia="Times New Roman" w:hAnsi="Consolas" w:cs="Times New Roman"/>
+          <w:color w:val="028009"/>
+          <w:sz w:val="20"/>
+          <w:szCs w:val="20"/>
+          <w:lang w:eastAsia="ru-RU"/>
+        </w:rPr>
+        <w:t xml:space="preserve">%Программа рассчитывает вектор желаемых полюсов </w:t>
+      </w:r>
+    </w:p>
+    <w:p>
+      <w:pPr>
+        <w:spacing w:after="0" w:line="240" w:lineRule="auto"/>
+        <w:jc w:val="left"/>
+        <w:rPr>
+          <w:rFonts w:ascii="Consolas" w:eastAsia="Times New Roman" w:hAnsi="Consolas" w:cs="Times New Roman"/>
+          <w:sz w:val="20"/>
+          <w:szCs w:val="20"/>
+          <w:lang w:eastAsia="ru-RU"/>
+        </w:rPr>
+      </w:pPr>
+      <w:r>
+        <w:rPr>
+          <w:rFonts w:ascii="Consolas" w:eastAsia="Times New Roman" w:hAnsi="Consolas" w:cs="Times New Roman"/>
+          <w:color w:val="028009"/>
+          <w:sz w:val="20"/>
+          <w:szCs w:val="20"/>
+          <w:lang w:eastAsia="ru-RU"/>
+        </w:rPr>
+        <w:t xml:space="preserve">%проектируемой системы в соответствии со стандартными </w:t>
+      </w:r>
+    </w:p>
+    <w:p>
+      <w:pPr>
+        <w:spacing w:after="0" w:line="240" w:lineRule="auto"/>
+        <w:jc w:val="left"/>
+        <w:rPr>
+          <w:rFonts w:ascii="Consolas" w:eastAsia="Times New Roman" w:hAnsi="Consolas" w:cs="Times New Roman"/>
+          <w:sz w:val="20"/>
+          <w:szCs w:val="20"/>
+          <w:lang w:eastAsia="ru-RU"/>
+        </w:rPr>
+      </w:pPr>
+      <w:r>
+        <w:rPr>
+          <w:rFonts w:ascii="Consolas" w:eastAsia="Times New Roman" w:hAnsi="Consolas" w:cs="Times New Roman"/>
+          <w:color w:val="028009"/>
+          <w:sz w:val="20"/>
+          <w:szCs w:val="20"/>
+          <w:lang w:eastAsia="ru-RU"/>
+        </w:rPr>
+        <w:t xml:space="preserve">%настройками по </w:t>
+      </w:r>
+      <w:proofErr w:type="spellStart"/>
+      <w:r>
+        <w:rPr>
+          <w:rFonts w:ascii="Consolas" w:eastAsia="Times New Roman" w:hAnsi="Consolas" w:cs="Times New Roman"/>
+          <w:color w:val="028009"/>
+          <w:sz w:val="20"/>
+          <w:szCs w:val="20"/>
+          <w:lang w:eastAsia="ru-RU"/>
+        </w:rPr>
+        <w:t>Баттерворту</w:t>
+      </w:r>
+      <w:proofErr w:type="spellEnd"/>
+      <w:r>
+        <w:rPr>
+          <w:rFonts w:ascii="Consolas" w:eastAsia="Times New Roman" w:hAnsi="Consolas" w:cs="Times New Roman"/>
+          <w:color w:val="028009"/>
+          <w:sz w:val="20"/>
+          <w:szCs w:val="20"/>
+          <w:lang w:eastAsia="ru-RU"/>
+        </w:rPr>
+        <w:t>.</w:t>
+      </w:r>
+    </w:p>
+    <w:p>
+      <w:pPr>
+        <w:spacing w:after="0" w:line="240" w:lineRule="auto"/>
+        <w:jc w:val="left"/>
+        <w:rPr>
+          <w:rFonts w:ascii="Consolas" w:eastAsia="Times New Roman" w:hAnsi="Consolas" w:cs="Times New Roman"/>
+          <w:sz w:val="20"/>
+          <w:szCs w:val="20"/>
+          <w:lang w:eastAsia="ru-RU"/>
+        </w:rPr>
+      </w:pPr>
+      <w:r>
+        <w:rPr>
+          <w:rFonts w:ascii="Consolas" w:eastAsia="Times New Roman" w:hAnsi="Consolas" w:cs="Times New Roman"/>
+          <w:color w:val="028009"/>
+          <w:sz w:val="20"/>
+          <w:szCs w:val="20"/>
+          <w:lang w:eastAsia="ru-RU"/>
+        </w:rPr>
+        <w:t xml:space="preserve">%Входными данными являются порядок системы и желаемое </w:t>
+      </w:r>
+    </w:p>
+    <w:p>
+      <w:pPr>
+        <w:spacing w:after="0" w:line="240" w:lineRule="auto"/>
+        <w:jc w:val="left"/>
+        <w:rPr>
+          <w:rFonts w:ascii="Consolas" w:eastAsia="Times New Roman" w:hAnsi="Consolas" w:cs="Times New Roman"/>
+          <w:sz w:val="20"/>
+          <w:szCs w:val="20"/>
+          <w:lang w:eastAsia="ru-RU"/>
+        </w:rPr>
+      </w:pPr>
+      <w:r>
+        <w:rPr>
+          <w:rFonts w:ascii="Consolas" w:eastAsia="Times New Roman" w:hAnsi="Consolas" w:cs="Times New Roman"/>
+          <w:color w:val="028009"/>
+          <w:sz w:val="20"/>
+          <w:szCs w:val="20"/>
+          <w:lang w:eastAsia="ru-RU"/>
+        </w:rPr>
+        <w:t xml:space="preserve">%время переходного процесса. </w:t>
+      </w:r>
+    </w:p>
+    <w:p>
+      <w:pPr>
+        <w:spacing w:after="0" w:line="240" w:lineRule="auto"/>
+        <w:jc w:val="left"/>
+        <w:rPr>
+          <w:rFonts w:ascii="Consolas" w:eastAsia="Times New Roman" w:hAnsi="Consolas" w:cs="Times New Roman"/>
+          <w:sz w:val="20"/>
+          <w:szCs w:val="20"/>
+          <w:lang w:eastAsia="ru-RU"/>
+        </w:rPr>
+      </w:pPr>
+      <w:proofErr w:type="spellStart"/>
+      <w:r>
+        <w:rPr>
+          <w:rFonts w:ascii="Consolas" w:eastAsia="Times New Roman" w:hAnsi="Consolas" w:cs="Times New Roman"/>
+          <w:sz w:val="20"/>
+          <w:szCs w:val="20"/>
+          <w:lang w:eastAsia="ru-RU"/>
+        </w:rPr>
+        <w:t>close</w:t>
+      </w:r>
+      <w:proofErr w:type="spellEnd"/>
+      <w:r>
+        <w:rPr>
+          <w:rFonts w:ascii="Consolas" w:eastAsia="Times New Roman" w:hAnsi="Consolas" w:cs="Times New Roman"/>
+          <w:sz w:val="20"/>
+          <w:szCs w:val="20"/>
+          <w:lang w:eastAsia="ru-RU"/>
+        </w:rPr>
+        <w:t xml:space="preserve"> </w:t>
+      </w:r>
+      <w:proofErr w:type="spellStart"/>
+      <w:r>
+        <w:rPr>
+          <w:rFonts w:ascii="Consolas" w:eastAsia="Times New Roman" w:hAnsi="Consolas" w:cs="Times New Roman"/>
+          <w:color w:val="AA04F9"/>
+          <w:sz w:val="20"/>
+          <w:szCs w:val="20"/>
+          <w:lang w:eastAsia="ru-RU"/>
+        </w:rPr>
+        <w:t>all</w:t>
+      </w:r>
+      <w:proofErr w:type="spellEnd"/>
+      <w:r>
+        <w:rPr>
+          <w:rFonts w:ascii="Consolas" w:eastAsia="Times New Roman" w:hAnsi="Consolas" w:cs="Times New Roman"/>
+          <w:sz w:val="20"/>
+          <w:szCs w:val="20"/>
+          <w:lang w:eastAsia="ru-RU"/>
+        </w:rPr>
+        <w:t>;</w:t>
+      </w:r>
+    </w:p>
+    <w:p>
+      <w:pPr>
+        <w:spacing w:after="0" w:line="240" w:lineRule="auto"/>
+        <w:jc w:val="left"/>
+        <w:rPr>
+          <w:rFonts w:ascii="Consolas" w:eastAsia="Times New Roman" w:hAnsi="Consolas" w:cs="Times New Roman"/>
+          <w:sz w:val="20"/>
+          <w:szCs w:val="20"/>
+          <w:lang w:eastAsia="ru-RU"/>
+        </w:rPr>
+      </w:pPr>
+      <w:r>
+        <w:rPr>
+          <w:rFonts w:ascii="Consolas" w:eastAsia="Times New Roman" w:hAnsi="Consolas" w:cs="Times New Roman"/>
+          <w:color w:val="028009"/>
+          <w:sz w:val="20"/>
+          <w:szCs w:val="20"/>
+          <w:lang w:eastAsia="ru-RU"/>
+        </w:rPr>
+        <w:t>%</w:t>
+      </w:r>
+      <w:proofErr w:type="spellStart"/>
+      <w:r>
+        <w:rPr>
+          <w:rFonts w:ascii="Consolas" w:eastAsia="Times New Roman" w:hAnsi="Consolas" w:cs="Times New Roman"/>
+          <w:color w:val="028009"/>
+          <w:sz w:val="20"/>
+          <w:szCs w:val="20"/>
+          <w:lang w:eastAsia="ru-RU"/>
+        </w:rPr>
+        <w:t>clear</w:t>
+      </w:r>
+      <w:proofErr w:type="spellEnd"/>
+      <w:r>
+        <w:rPr>
+          <w:rFonts w:ascii="Consolas" w:eastAsia="Times New Roman" w:hAnsi="Consolas" w:cs="Times New Roman"/>
+          <w:color w:val="028009"/>
+          <w:sz w:val="20"/>
+          <w:szCs w:val="20"/>
+          <w:lang w:eastAsia="ru-RU"/>
+        </w:rPr>
+        <w:t xml:space="preserve"> </w:t>
+      </w:r>
+      <w:proofErr w:type="spellStart"/>
+      <w:r>
+        <w:rPr>
+          <w:rFonts w:ascii="Consolas" w:eastAsia="Times New Roman" w:hAnsi="Consolas" w:cs="Times New Roman"/>
+          <w:color w:val="028009"/>
+          <w:sz w:val="20"/>
+          <w:szCs w:val="20"/>
+          <w:lang w:eastAsia="ru-RU"/>
+        </w:rPr>
+        <w:t>all</w:t>
+      </w:r>
+      <w:proofErr w:type="spellEnd"/>
+      <w:r>
+        <w:rPr>
+          <w:rFonts w:ascii="Consolas" w:eastAsia="Times New Roman" w:hAnsi="Consolas" w:cs="Times New Roman"/>
+          <w:color w:val="028009"/>
+          <w:sz w:val="20"/>
+          <w:szCs w:val="20"/>
+          <w:lang w:eastAsia="ru-RU"/>
+        </w:rPr>
+        <w:t>;</w:t>
+      </w:r>
+    </w:p>
+    <w:p>
+      <w:pPr>
+        <w:spacing w:after="0" w:line="240" w:lineRule="auto"/>
+        <w:jc w:val="left"/>
+        <w:rPr>
+          <w:rFonts w:ascii="Consolas" w:eastAsia="Times New Roman" w:hAnsi="Consolas" w:cs="Times New Roman"/>
+          <w:sz w:val="20"/>
+          <w:szCs w:val="20"/>
+          <w:lang w:eastAsia="ru-RU"/>
+        </w:rPr>
+      </w:pPr>
+      <w:r>
+        <w:rPr>
+          <w:rFonts w:ascii="Consolas" w:eastAsia="Times New Roman" w:hAnsi="Consolas" w:cs="Times New Roman"/>
+          <w:color w:val="028009"/>
+          <w:sz w:val="20"/>
+          <w:szCs w:val="20"/>
+          <w:lang w:eastAsia="ru-RU"/>
+        </w:rPr>
+        <w:t>%</w:t>
+      </w:r>
+      <w:proofErr w:type="spellStart"/>
+      <w:r>
+        <w:rPr>
+          <w:rFonts w:ascii="Consolas" w:eastAsia="Times New Roman" w:hAnsi="Consolas" w:cs="Times New Roman"/>
+          <w:color w:val="028009"/>
+          <w:sz w:val="20"/>
+          <w:szCs w:val="20"/>
+          <w:lang w:eastAsia="ru-RU"/>
+        </w:rPr>
+        <w:t>clc</w:t>
+      </w:r>
+      <w:proofErr w:type="spellEnd"/>
+      <w:r>
+        <w:rPr>
+          <w:rFonts w:ascii="Consolas" w:eastAsia="Times New Roman" w:hAnsi="Consolas" w:cs="Times New Roman"/>
+          <w:color w:val="028009"/>
+          <w:sz w:val="20"/>
+          <w:szCs w:val="20"/>
+          <w:lang w:eastAsia="ru-RU"/>
+        </w:rPr>
+        <w:t>;</w:t>
+      </w:r>
+    </w:p>
+    <w:p>
+      <w:pPr>
+        <w:spacing w:after="0" w:line="240" w:lineRule="auto"/>
+        <w:jc w:val="left"/>
+        <w:rPr>
+          <w:rFonts w:ascii="Consolas" w:eastAsia="Times New Roman" w:hAnsi="Consolas" w:cs="Times New Roman"/>
+          <w:sz w:val="20"/>
+          <w:szCs w:val="20"/>
+          <w:lang w:eastAsia="ru-RU"/>
+        </w:rPr>
+      </w:pPr>
+      <w:r>
+        <w:rPr>
+          <w:rFonts w:ascii="Consolas" w:eastAsia="Times New Roman" w:hAnsi="Consolas" w:cs="Times New Roman"/>
+          <w:sz w:val="20"/>
+          <w:szCs w:val="20"/>
+          <w:lang w:eastAsia="ru-RU"/>
+        </w:rPr>
+        <w:t xml:space="preserve">n= </w:t>
+      </w:r>
+      <w:proofErr w:type="spellStart"/>
+      <w:proofErr w:type="gramStart"/>
+      <w:r>
+        <w:rPr>
+          <w:rFonts w:ascii="Consolas" w:eastAsia="Times New Roman" w:hAnsi="Consolas" w:cs="Times New Roman"/>
+          <w:sz w:val="20"/>
+          <w:szCs w:val="20"/>
+          <w:lang w:eastAsia="ru-RU"/>
+        </w:rPr>
+        <w:t>input</w:t>
+      </w:r>
+      <w:proofErr w:type="spellEnd"/>
+      <w:r>
+        <w:rPr>
+          <w:rFonts w:ascii="Consolas" w:eastAsia="Times New Roman" w:hAnsi="Consolas" w:cs="Times New Roman"/>
+          <w:sz w:val="20"/>
+          <w:szCs w:val="20"/>
+          <w:lang w:eastAsia="ru-RU"/>
+        </w:rPr>
+        <w:t>(</w:t>
+      </w:r>
+      <w:proofErr w:type="gramEnd"/>
+      <w:r>
+        <w:rPr>
+          <w:rFonts w:ascii="Consolas" w:eastAsia="Times New Roman" w:hAnsi="Consolas" w:cs="Times New Roman"/>
+          <w:color w:val="AA04F9"/>
+          <w:sz w:val="20"/>
+          <w:szCs w:val="20"/>
+          <w:lang w:eastAsia="ru-RU"/>
+        </w:rPr>
+        <w:t>'Введите порядок системы n = '</w:t>
+      </w:r>
+      <w:r>
+        <w:rPr>
+          <w:rFonts w:ascii="Consolas" w:eastAsia="Times New Roman" w:hAnsi="Consolas" w:cs="Times New Roman"/>
+          <w:sz w:val="20"/>
+          <w:szCs w:val="20"/>
+          <w:lang w:eastAsia="ru-RU"/>
+        </w:rPr>
+        <w:t>);</w:t>
+      </w:r>
+    </w:p>
+    <w:p>
+      <w:pPr>
+        <w:spacing w:after="0" w:line="240" w:lineRule="auto"/>
+        <w:jc w:val="left"/>
+        <w:rPr>
+          <w:rFonts w:ascii="Consolas" w:eastAsia="Times New Roman" w:hAnsi="Consolas" w:cs="Times New Roman"/>
+          <w:sz w:val="20"/>
+          <w:szCs w:val="20"/>
+          <w:lang w:eastAsia="ru-RU"/>
+        </w:rPr>
+      </w:pPr>
+      <w:proofErr w:type="spellStart"/>
+      <w:r>
+        <w:rPr>
+          <w:rFonts w:ascii="Consolas" w:eastAsia="Times New Roman" w:hAnsi="Consolas" w:cs="Times New Roman"/>
+          <w:sz w:val="20"/>
+          <w:szCs w:val="20"/>
+          <w:lang w:eastAsia="ru-RU"/>
+        </w:rPr>
+        <w:t>poly_type</w:t>
+      </w:r>
+      <w:proofErr w:type="spellEnd"/>
+      <w:r>
+        <w:rPr>
+          <w:rFonts w:ascii="Consolas" w:eastAsia="Times New Roman" w:hAnsi="Consolas" w:cs="Times New Roman"/>
+          <w:sz w:val="20"/>
+          <w:szCs w:val="20"/>
+          <w:lang w:eastAsia="ru-RU"/>
+        </w:rPr>
+        <w:t xml:space="preserve"> = </w:t>
+      </w:r>
+      <w:proofErr w:type="spellStart"/>
+      <w:proofErr w:type="gramStart"/>
+      <w:r>
+        <w:rPr>
+          <w:rFonts w:ascii="Consolas" w:eastAsia="Times New Roman" w:hAnsi="Consolas" w:cs="Times New Roman"/>
+          <w:sz w:val="20"/>
+          <w:szCs w:val="20"/>
+          <w:lang w:eastAsia="ru-RU"/>
+        </w:rPr>
+        <w:t>input</w:t>
+      </w:r>
+      <w:proofErr w:type="spellEnd"/>
+      <w:r>
+        <w:rPr>
+          <w:rFonts w:ascii="Consolas" w:eastAsia="Times New Roman" w:hAnsi="Consolas" w:cs="Times New Roman"/>
+          <w:sz w:val="20"/>
+          <w:szCs w:val="20"/>
+          <w:lang w:eastAsia="ru-RU"/>
+        </w:rPr>
+        <w:t>(</w:t>
+      </w:r>
+      <w:proofErr w:type="gramEnd"/>
+      <w:r>
+        <w:rPr>
+          <w:rFonts w:ascii="Consolas" w:eastAsia="Times New Roman" w:hAnsi="Consolas" w:cs="Times New Roman"/>
+          <w:sz w:val="20"/>
+          <w:szCs w:val="20"/>
+          <w:lang w:eastAsia="ru-RU"/>
+        </w:rPr>
+        <w:t>[</w:t>
+      </w:r>
+      <w:r>
+        <w:rPr>
+          <w:rFonts w:ascii="Consolas" w:eastAsia="Times New Roman" w:hAnsi="Consolas" w:cs="Times New Roman"/>
+          <w:color w:val="AA04F9"/>
+          <w:sz w:val="20"/>
+          <w:szCs w:val="20"/>
+          <w:lang w:eastAsia="ru-RU"/>
+        </w:rPr>
+        <w:t xml:space="preserve">'Введите полином: \n' </w:t>
+      </w:r>
+      <w:r>
+        <w:rPr>
+          <w:rFonts w:ascii="Consolas" w:eastAsia="Times New Roman" w:hAnsi="Consolas" w:cs="Times New Roman"/>
+          <w:color w:val="0E00FF"/>
+          <w:sz w:val="20"/>
+          <w:szCs w:val="20"/>
+          <w:lang w:eastAsia="ru-RU"/>
+        </w:rPr>
+        <w:t>...</w:t>
+      </w:r>
+    </w:p>
+    <w:p>
+      <w:pPr>
+        <w:spacing w:after="0" w:line="240" w:lineRule="auto"/>
+        <w:jc w:val="left"/>
+        <w:rPr>
+          <w:rFonts w:ascii="Consolas" w:eastAsia="Times New Roman" w:hAnsi="Consolas" w:cs="Times New Roman"/>
+          <w:sz w:val="20"/>
+          <w:szCs w:val="20"/>
+          <w:lang w:eastAsia="ru-RU"/>
+        </w:rPr>
+      </w:pPr>
+      <w:r>
+        <w:rPr>
+          <w:rFonts w:ascii="Consolas" w:eastAsia="Times New Roman" w:hAnsi="Consolas" w:cs="Times New Roman"/>
+          <w:sz w:val="20"/>
+          <w:szCs w:val="20"/>
+          <w:lang w:eastAsia="ru-RU"/>
+        </w:rPr>
+        <w:t xml:space="preserve">    </w:t>
+      </w:r>
+      <w:r>
+        <w:rPr>
+          <w:rFonts w:ascii="Consolas" w:eastAsia="Times New Roman" w:hAnsi="Consolas" w:cs="Times New Roman"/>
+          <w:color w:val="AA04F9"/>
+          <w:sz w:val="20"/>
+          <w:szCs w:val="20"/>
+          <w:lang w:eastAsia="ru-RU"/>
+        </w:rPr>
+        <w:t xml:space="preserve">'1 - Ньютон, \n' </w:t>
+      </w:r>
+      <w:r>
+        <w:rPr>
+          <w:rFonts w:ascii="Consolas" w:eastAsia="Times New Roman" w:hAnsi="Consolas" w:cs="Times New Roman"/>
+          <w:color w:val="0E00FF"/>
+          <w:sz w:val="20"/>
+          <w:szCs w:val="20"/>
+          <w:lang w:eastAsia="ru-RU"/>
+        </w:rPr>
+        <w:t>...</w:t>
+      </w:r>
+    </w:p>
+    <w:p>
+      <w:pPr>
+        <w:spacing w:after="0" w:line="240" w:lineRule="auto"/>
+        <w:jc w:val="left"/>
+        <w:rPr>
+          <w:rFonts w:ascii="Consolas" w:eastAsia="Times New Roman" w:hAnsi="Consolas" w:cs="Times New Roman"/>
+          <w:sz w:val="20"/>
+          <w:szCs w:val="20"/>
+          <w:lang w:eastAsia="ru-RU"/>
+        </w:rPr>
+      </w:pPr>
+      <w:r>
+        <w:rPr>
+          <w:rFonts w:ascii="Consolas" w:eastAsia="Times New Roman" w:hAnsi="Consolas" w:cs="Times New Roman"/>
+          <w:sz w:val="20"/>
+          <w:szCs w:val="20"/>
+          <w:lang w:eastAsia="ru-RU"/>
+        </w:rPr>
+        <w:t xml:space="preserve">    </w:t>
+      </w:r>
+      <w:r>
+        <w:rPr>
+          <w:rFonts w:ascii="Consolas" w:eastAsia="Times New Roman" w:hAnsi="Consolas" w:cs="Times New Roman"/>
+          <w:color w:val="AA04F9"/>
+          <w:sz w:val="20"/>
+          <w:szCs w:val="20"/>
+          <w:lang w:eastAsia="ru-RU"/>
+        </w:rPr>
+        <w:t xml:space="preserve">'2 - </w:t>
+      </w:r>
+      <w:proofErr w:type="gramStart"/>
+      <w:r>
+        <w:rPr>
+          <w:rFonts w:ascii="Consolas" w:eastAsia="Times New Roman" w:hAnsi="Consolas" w:cs="Times New Roman"/>
+          <w:color w:val="AA04F9"/>
+          <w:sz w:val="20"/>
+          <w:szCs w:val="20"/>
+          <w:lang w:eastAsia="ru-RU"/>
+        </w:rPr>
+        <w:t>Бессель,\</w:t>
+      </w:r>
+      <w:proofErr w:type="gramEnd"/>
+      <w:r>
+        <w:rPr>
+          <w:rFonts w:ascii="Consolas" w:eastAsia="Times New Roman" w:hAnsi="Consolas" w:cs="Times New Roman"/>
+          <w:color w:val="AA04F9"/>
+          <w:sz w:val="20"/>
+          <w:szCs w:val="20"/>
+          <w:lang w:eastAsia="ru-RU"/>
+        </w:rPr>
+        <w:t xml:space="preserve">n' </w:t>
+      </w:r>
+      <w:r>
+        <w:rPr>
+          <w:rFonts w:ascii="Consolas" w:eastAsia="Times New Roman" w:hAnsi="Consolas" w:cs="Times New Roman"/>
+          <w:color w:val="0E00FF"/>
+          <w:sz w:val="20"/>
+          <w:szCs w:val="20"/>
+          <w:lang w:eastAsia="ru-RU"/>
+        </w:rPr>
+        <w:t>...</w:t>
+      </w:r>
+    </w:p>
+    <w:p>
+      <w:pPr>
+        <w:spacing w:after="0" w:line="240" w:lineRule="auto"/>
+        <w:jc w:val="left"/>
+        <w:rPr>
+          <w:rFonts w:ascii="Consolas" w:eastAsia="Times New Roman" w:hAnsi="Consolas" w:cs="Times New Roman"/>
+          <w:sz w:val="20"/>
+          <w:szCs w:val="20"/>
+          <w:lang w:val="en-US" w:eastAsia="ru-RU"/>
+        </w:rPr>
+      </w:pPr>
+      <w:r>
+        <w:rPr>
+          <w:rFonts w:ascii="Consolas" w:eastAsia="Times New Roman" w:hAnsi="Consolas" w:cs="Times New Roman"/>
+          <w:sz w:val="20"/>
+          <w:szCs w:val="20"/>
+          <w:lang w:eastAsia="ru-RU"/>
+        </w:rPr>
+        <w:t xml:space="preserve">    </w:t>
+      </w:r>
+      <w:r>
+        <w:rPr>
+          <w:rFonts w:ascii="Consolas" w:eastAsia="Times New Roman" w:hAnsi="Consolas" w:cs="Times New Roman"/>
+          <w:color w:val="AA04F9"/>
+          <w:sz w:val="20"/>
+          <w:szCs w:val="20"/>
+          <w:lang w:val="en-US" w:eastAsia="ru-RU"/>
+        </w:rPr>
+        <w:t xml:space="preserve">'3 - </w:t>
+      </w:r>
+      <w:proofErr w:type="spellStart"/>
+      <w:r>
+        <w:rPr>
+          <w:rFonts w:ascii="Consolas" w:eastAsia="Times New Roman" w:hAnsi="Consolas" w:cs="Times New Roman"/>
+          <w:color w:val="AA04F9"/>
+          <w:sz w:val="20"/>
+          <w:szCs w:val="20"/>
+          <w:lang w:eastAsia="ru-RU"/>
+        </w:rPr>
+        <w:t>Баттерворт</w:t>
+      </w:r>
+      <w:proofErr w:type="spellEnd"/>
+      <w:r>
+        <w:rPr>
+          <w:rFonts w:ascii="Consolas" w:eastAsia="Times New Roman" w:hAnsi="Consolas" w:cs="Times New Roman"/>
+          <w:color w:val="AA04F9"/>
+          <w:sz w:val="20"/>
+          <w:szCs w:val="20"/>
+          <w:lang w:val="en-US" w:eastAsia="ru-RU"/>
+        </w:rPr>
+        <w:t xml:space="preserve">\n' </w:t>
+      </w:r>
+      <w:r>
+        <w:rPr>
+          <w:rFonts w:ascii="Consolas" w:eastAsia="Times New Roman" w:hAnsi="Consolas" w:cs="Times New Roman"/>
+          <w:color w:val="0E00FF"/>
+          <w:sz w:val="20"/>
+          <w:szCs w:val="20"/>
+          <w:lang w:val="en-US" w:eastAsia="ru-RU"/>
+        </w:rPr>
+        <w:t>...</w:t>
+      </w:r>
+    </w:p>
+    <w:p>
+      <w:pPr>
+        <w:spacing w:after="0" w:line="240" w:lineRule="auto"/>
+        <w:jc w:val="left"/>
+        <w:rPr>
+          <w:rFonts w:ascii="Consolas" w:eastAsia="Times New Roman" w:hAnsi="Consolas" w:cs="Times New Roman"/>
+          <w:sz w:val="20"/>
+          <w:szCs w:val="20"/>
+          <w:lang w:val="en-US" w:eastAsia="ru-RU"/>
+        </w:rPr>
+      </w:pPr>
+      <w:r>
+        <w:rPr>
+          <w:rFonts w:ascii="Consolas" w:eastAsia="Times New Roman" w:hAnsi="Consolas" w:cs="Times New Roman"/>
+          <w:sz w:val="20"/>
+          <w:szCs w:val="20"/>
+          <w:lang w:val="en-US" w:eastAsia="ru-RU"/>
+        </w:rPr>
+        <w:t xml:space="preserve">    </w:t>
+      </w:r>
+      <w:r>
+        <w:rPr>
+          <w:rFonts w:ascii="Consolas" w:eastAsia="Times New Roman" w:hAnsi="Consolas" w:cs="Times New Roman"/>
+          <w:color w:val="AA04F9"/>
+          <w:sz w:val="20"/>
+          <w:szCs w:val="20"/>
+          <w:lang w:val="en-US" w:eastAsia="ru-RU"/>
+        </w:rPr>
+        <w:t>'</w:t>
+      </w:r>
+      <w:proofErr w:type="spellStart"/>
+      <w:r>
+        <w:rPr>
+          <w:rFonts w:ascii="Consolas" w:eastAsia="Times New Roman" w:hAnsi="Consolas" w:cs="Times New Roman"/>
+          <w:color w:val="AA04F9"/>
+          <w:sz w:val="20"/>
+          <w:szCs w:val="20"/>
+          <w:lang w:val="en-US" w:eastAsia="ru-RU"/>
+        </w:rPr>
+        <w:t>poly_type</w:t>
+      </w:r>
+      <w:proofErr w:type="spellEnd"/>
+      <w:r>
+        <w:rPr>
+          <w:rFonts w:ascii="Consolas" w:eastAsia="Times New Roman" w:hAnsi="Consolas" w:cs="Times New Roman"/>
+          <w:color w:val="AA04F9"/>
+          <w:sz w:val="20"/>
+          <w:szCs w:val="20"/>
+          <w:lang w:val="en-US" w:eastAsia="ru-RU"/>
+        </w:rPr>
+        <w:t xml:space="preserve"> = '</w:t>
+      </w:r>
+      <w:r>
+        <w:rPr>
+          <w:rFonts w:ascii="Consolas" w:eastAsia="Times New Roman" w:hAnsi="Consolas" w:cs="Times New Roman"/>
+          <w:sz w:val="20"/>
+          <w:szCs w:val="20"/>
+          <w:lang w:val="en-US" w:eastAsia="ru-RU"/>
+        </w:rPr>
+        <w:t>]);</w:t>
+      </w:r>
+    </w:p>
+    <w:p>
+      <w:pPr>
+        <w:spacing w:after="0" w:line="240" w:lineRule="auto"/>
+        <w:jc w:val="left"/>
+        <w:rPr>
+          <w:rFonts w:ascii="Consolas" w:eastAsia="Times New Roman" w:hAnsi="Consolas" w:cs="Times New Roman"/>
+          <w:sz w:val="20"/>
+          <w:szCs w:val="20"/>
+          <w:lang w:val="en-US" w:eastAsia="ru-RU"/>
+        </w:rPr>
+      </w:pPr>
+    </w:p>
+    <w:p>
+      <w:pPr>
+        <w:spacing w:after="0" w:line="240" w:lineRule="auto"/>
+        <w:jc w:val="left"/>
+        <w:rPr>
+          <w:rFonts w:ascii="Consolas" w:eastAsia="Times New Roman" w:hAnsi="Consolas" w:cs="Times New Roman"/>
+          <w:sz w:val="20"/>
+          <w:szCs w:val="20"/>
+          <w:lang w:val="en-US" w:eastAsia="ru-RU"/>
+        </w:rPr>
+      </w:pPr>
+      <w:r>
+        <w:rPr>
+          <w:rFonts w:ascii="Consolas" w:eastAsia="Times New Roman" w:hAnsi="Consolas" w:cs="Times New Roman"/>
+          <w:color w:val="0E00FF"/>
+          <w:sz w:val="20"/>
+          <w:szCs w:val="20"/>
+          <w:lang w:val="en-US" w:eastAsia="ru-RU"/>
+        </w:rPr>
+        <w:t xml:space="preserve">switch </w:t>
+      </w:r>
+      <w:r>
+        <w:rPr>
+          <w:rFonts w:ascii="Consolas" w:eastAsia="Times New Roman" w:hAnsi="Consolas" w:cs="Times New Roman"/>
+          <w:sz w:val="20"/>
+          <w:szCs w:val="20"/>
+          <w:lang w:val="en-US" w:eastAsia="ru-RU"/>
+        </w:rPr>
+        <w:t>(</w:t>
+      </w:r>
+      <w:proofErr w:type="spellStart"/>
+      <w:r>
+        <w:rPr>
+          <w:rFonts w:ascii="Consolas" w:eastAsia="Times New Roman" w:hAnsi="Consolas" w:cs="Times New Roman"/>
+          <w:sz w:val="20"/>
+          <w:szCs w:val="20"/>
+          <w:lang w:val="en-US" w:eastAsia="ru-RU"/>
+        </w:rPr>
+        <w:t>poly_type</w:t>
+      </w:r>
+      <w:proofErr w:type="spellEnd"/>
+      <w:r>
+        <w:rPr>
+          <w:rFonts w:ascii="Consolas" w:eastAsia="Times New Roman" w:hAnsi="Consolas" w:cs="Times New Roman"/>
+          <w:sz w:val="20"/>
+          <w:szCs w:val="20"/>
+          <w:lang w:val="en-US" w:eastAsia="ru-RU"/>
+        </w:rPr>
+        <w:t>)</w:t>
+      </w:r>
+    </w:p>
+    <w:p>
+      <w:pPr>
+        <w:spacing w:after="0" w:line="240" w:lineRule="auto"/>
+        <w:jc w:val="left"/>
+        <w:rPr>
+          <w:rFonts w:ascii="Consolas" w:eastAsia="Times New Roman" w:hAnsi="Consolas" w:cs="Times New Roman"/>
+          <w:sz w:val="20"/>
+          <w:szCs w:val="20"/>
+          <w:lang w:val="en-US" w:eastAsia="ru-RU"/>
+        </w:rPr>
+      </w:pPr>
+      <w:r>
+        <w:rPr>
+          <w:rFonts w:ascii="Consolas" w:eastAsia="Times New Roman" w:hAnsi="Consolas" w:cs="Times New Roman"/>
+          <w:sz w:val="20"/>
+          <w:szCs w:val="20"/>
+          <w:lang w:val="en-US" w:eastAsia="ru-RU"/>
+        </w:rPr>
+        <w:t xml:space="preserve">    </w:t>
+      </w:r>
+      <w:r>
+        <w:rPr>
+          <w:rFonts w:ascii="Consolas" w:eastAsia="Times New Roman" w:hAnsi="Consolas" w:cs="Times New Roman"/>
+          <w:color w:val="0E00FF"/>
+          <w:sz w:val="20"/>
+          <w:szCs w:val="20"/>
+          <w:lang w:val="en-US" w:eastAsia="ru-RU"/>
+        </w:rPr>
+        <w:t xml:space="preserve">case </w:t>
+      </w:r>
+      <w:r>
+        <w:rPr>
+          <w:rFonts w:ascii="Consolas" w:eastAsia="Times New Roman" w:hAnsi="Consolas" w:cs="Times New Roman"/>
+          <w:sz w:val="20"/>
+          <w:szCs w:val="20"/>
+          <w:lang w:val="en-US" w:eastAsia="ru-RU"/>
+        </w:rPr>
+        <w:t xml:space="preserve">1 </w:t>
+      </w:r>
+      <w:r>
+        <w:rPr>
+          <w:rFonts w:ascii="Consolas" w:eastAsia="Times New Roman" w:hAnsi="Consolas" w:cs="Times New Roman"/>
+          <w:color w:val="028009"/>
+          <w:sz w:val="20"/>
+          <w:szCs w:val="20"/>
+          <w:lang w:val="en-US" w:eastAsia="ru-RU"/>
+        </w:rPr>
+        <w:t xml:space="preserve">% </w:t>
+      </w:r>
+      <w:r>
+        <w:rPr>
+          <w:rFonts w:ascii="Consolas" w:eastAsia="Times New Roman" w:hAnsi="Consolas" w:cs="Times New Roman"/>
+          <w:color w:val="028009"/>
+          <w:sz w:val="20"/>
+          <w:szCs w:val="20"/>
+          <w:lang w:eastAsia="ru-RU"/>
+        </w:rPr>
+        <w:t>Полином</w:t>
+      </w:r>
+      <w:r>
+        <w:rPr>
+          <w:rFonts w:ascii="Consolas" w:eastAsia="Times New Roman" w:hAnsi="Consolas" w:cs="Times New Roman"/>
+          <w:color w:val="028009"/>
+          <w:sz w:val="20"/>
+          <w:szCs w:val="20"/>
+          <w:lang w:val="en-US" w:eastAsia="ru-RU"/>
+        </w:rPr>
+        <w:t xml:space="preserve"> </w:t>
+      </w:r>
+      <w:r>
+        <w:rPr>
+          <w:rFonts w:ascii="Consolas" w:eastAsia="Times New Roman" w:hAnsi="Consolas" w:cs="Times New Roman"/>
+          <w:color w:val="028009"/>
+          <w:sz w:val="20"/>
+          <w:szCs w:val="20"/>
+          <w:lang w:eastAsia="ru-RU"/>
+        </w:rPr>
+        <w:t>Ньютона</w:t>
+      </w:r>
+    </w:p>
+    <w:p>
+      <w:pPr>
+        <w:spacing w:after="0" w:line="240" w:lineRule="auto"/>
+        <w:jc w:val="left"/>
+        <w:rPr>
+          <w:rFonts w:ascii="Consolas" w:eastAsia="Times New Roman" w:hAnsi="Consolas" w:cs="Times New Roman"/>
+          <w:sz w:val="20"/>
+          <w:szCs w:val="20"/>
+          <w:lang w:val="en-US" w:eastAsia="ru-RU"/>
+        </w:rPr>
+      </w:pPr>
+      <w:r>
+        <w:rPr>
+          <w:rFonts w:ascii="Consolas" w:eastAsia="Times New Roman" w:hAnsi="Consolas" w:cs="Times New Roman"/>
+          <w:sz w:val="20"/>
+          <w:szCs w:val="20"/>
+          <w:lang w:val="en-US" w:eastAsia="ru-RU"/>
+        </w:rPr>
+        <w:t xml:space="preserve">        z = [];</w:t>
+      </w:r>
+    </w:p>
+    <w:p>
+      <w:pPr>
+        <w:spacing w:after="0" w:line="240" w:lineRule="auto"/>
+        <w:jc w:val="left"/>
+        <w:rPr>
+          <w:rFonts w:ascii="Consolas" w:eastAsia="Times New Roman" w:hAnsi="Consolas" w:cs="Times New Roman"/>
+          <w:sz w:val="20"/>
+          <w:szCs w:val="20"/>
+          <w:lang w:val="en-US" w:eastAsia="ru-RU"/>
+        </w:rPr>
+      </w:pPr>
+      <w:r>
+        <w:rPr>
+          <w:rFonts w:ascii="Consolas" w:eastAsia="Times New Roman" w:hAnsi="Consolas" w:cs="Times New Roman"/>
+          <w:sz w:val="20"/>
+          <w:szCs w:val="20"/>
+          <w:lang w:val="en-US" w:eastAsia="ru-RU"/>
+        </w:rPr>
+        <w:t xml:space="preserve">        k = 1;</w:t>
+      </w:r>
+    </w:p>
+    <w:p>
+      <w:pPr>
+        <w:spacing w:after="0" w:line="240" w:lineRule="auto"/>
+        <w:jc w:val="left"/>
+        <w:rPr>
+          <w:rFonts w:ascii="Consolas" w:eastAsia="Times New Roman" w:hAnsi="Consolas" w:cs="Times New Roman"/>
+          <w:sz w:val="20"/>
+          <w:szCs w:val="20"/>
+          <w:lang w:val="en-US" w:eastAsia="ru-RU"/>
+        </w:rPr>
+      </w:pPr>
+      <w:r>
+        <w:rPr>
+          <w:rFonts w:ascii="Consolas" w:eastAsia="Times New Roman" w:hAnsi="Consolas" w:cs="Times New Roman"/>
+          <w:sz w:val="20"/>
+          <w:szCs w:val="20"/>
+          <w:lang w:val="en-US" w:eastAsia="ru-RU"/>
+        </w:rPr>
+        <w:t xml:space="preserve">        p = ones(</w:t>
+      </w:r>
+      <w:proofErr w:type="gramStart"/>
+      <w:r>
+        <w:rPr>
+          <w:rFonts w:ascii="Consolas" w:eastAsia="Times New Roman" w:hAnsi="Consolas" w:cs="Times New Roman"/>
+          <w:sz w:val="20"/>
+          <w:szCs w:val="20"/>
+          <w:lang w:val="en-US" w:eastAsia="ru-RU"/>
+        </w:rPr>
+        <w:t>1,n</w:t>
+      </w:r>
+      <w:proofErr w:type="gramEnd"/>
+      <w:r>
+        <w:rPr>
+          <w:rFonts w:ascii="Consolas" w:eastAsia="Times New Roman" w:hAnsi="Consolas" w:cs="Times New Roman"/>
+          <w:sz w:val="20"/>
+          <w:szCs w:val="20"/>
+          <w:lang w:val="en-US" w:eastAsia="ru-RU"/>
+        </w:rPr>
+        <w:t>)*(-1);</w:t>
+      </w:r>
+    </w:p>
+    <w:p>
+      <w:pPr>
+        <w:spacing w:after="0" w:line="240" w:lineRule="auto"/>
+        <w:jc w:val="left"/>
+        <w:rPr>
+          <w:rFonts w:ascii="Consolas" w:eastAsia="Times New Roman" w:hAnsi="Consolas" w:cs="Times New Roman"/>
+          <w:sz w:val="20"/>
+          <w:szCs w:val="20"/>
+          <w:lang w:val="en-US" w:eastAsia="ru-RU"/>
+        </w:rPr>
+      </w:pPr>
+      <w:r>
+        <w:rPr>
+          <w:rFonts w:ascii="Consolas" w:eastAsia="Times New Roman" w:hAnsi="Consolas" w:cs="Times New Roman"/>
+          <w:sz w:val="20"/>
+          <w:szCs w:val="20"/>
+          <w:lang w:val="en-US" w:eastAsia="ru-RU"/>
+        </w:rPr>
+        <w:t xml:space="preserve">    </w:t>
+      </w:r>
+      <w:r>
+        <w:rPr>
+          <w:rFonts w:ascii="Consolas" w:eastAsia="Times New Roman" w:hAnsi="Consolas" w:cs="Times New Roman"/>
+          <w:color w:val="0E00FF"/>
+          <w:sz w:val="20"/>
+          <w:szCs w:val="20"/>
+          <w:lang w:val="en-US" w:eastAsia="ru-RU"/>
+        </w:rPr>
+        <w:t xml:space="preserve">case </w:t>
+      </w:r>
+      <w:r>
+        <w:rPr>
+          <w:rFonts w:ascii="Consolas" w:eastAsia="Times New Roman" w:hAnsi="Consolas" w:cs="Times New Roman"/>
+          <w:sz w:val="20"/>
+          <w:szCs w:val="20"/>
+          <w:lang w:val="en-US" w:eastAsia="ru-RU"/>
+        </w:rPr>
+        <w:t xml:space="preserve">2 </w:t>
+      </w:r>
+      <w:r>
+        <w:rPr>
+          <w:rFonts w:ascii="Consolas" w:eastAsia="Times New Roman" w:hAnsi="Consolas" w:cs="Times New Roman"/>
+          <w:color w:val="028009"/>
+          <w:sz w:val="20"/>
+          <w:szCs w:val="20"/>
+          <w:lang w:val="en-US" w:eastAsia="ru-RU"/>
+        </w:rPr>
+        <w:t xml:space="preserve">% </w:t>
+      </w:r>
+      <w:r>
+        <w:rPr>
+          <w:rFonts w:ascii="Consolas" w:eastAsia="Times New Roman" w:hAnsi="Consolas" w:cs="Times New Roman"/>
+          <w:color w:val="028009"/>
+          <w:sz w:val="20"/>
+          <w:szCs w:val="20"/>
+          <w:lang w:eastAsia="ru-RU"/>
+        </w:rPr>
+        <w:t>Полином</w:t>
+      </w:r>
+      <w:r>
+        <w:rPr>
+          <w:rFonts w:ascii="Consolas" w:eastAsia="Times New Roman" w:hAnsi="Consolas" w:cs="Times New Roman"/>
+          <w:color w:val="028009"/>
+          <w:sz w:val="20"/>
+          <w:szCs w:val="20"/>
+          <w:lang w:val="en-US" w:eastAsia="ru-RU"/>
+        </w:rPr>
+        <w:t xml:space="preserve"> </w:t>
+      </w:r>
+      <w:proofErr w:type="spellStart"/>
+      <w:r>
+        <w:rPr>
+          <w:rFonts w:ascii="Consolas" w:eastAsia="Times New Roman" w:hAnsi="Consolas" w:cs="Times New Roman"/>
+          <w:color w:val="028009"/>
+          <w:sz w:val="20"/>
+          <w:szCs w:val="20"/>
+          <w:lang w:eastAsia="ru-RU"/>
+        </w:rPr>
+        <w:t>Баттерворта</w:t>
+      </w:r>
+      <w:proofErr w:type="spellEnd"/>
+    </w:p>
+    <w:p>
+      <w:pPr>
+        <w:spacing w:after="0" w:line="240" w:lineRule="auto"/>
+        <w:jc w:val="left"/>
+        <w:rPr>
+          <w:rFonts w:ascii="Consolas" w:eastAsia="Times New Roman" w:hAnsi="Consolas" w:cs="Times New Roman"/>
+          <w:sz w:val="20"/>
+          <w:szCs w:val="20"/>
+          <w:lang w:val="en-US" w:eastAsia="ru-RU"/>
+        </w:rPr>
+      </w:pPr>
+      <w:r>
+        <w:rPr>
+          <w:rFonts w:ascii="Consolas" w:eastAsia="Times New Roman" w:hAnsi="Consolas" w:cs="Times New Roman"/>
+          <w:sz w:val="20"/>
+          <w:szCs w:val="20"/>
+          <w:lang w:val="en-US" w:eastAsia="ru-RU"/>
+        </w:rPr>
+        <w:t xml:space="preserve">        [</w:t>
+      </w:r>
+      <w:proofErr w:type="spellStart"/>
+      <w:proofErr w:type="gramStart"/>
+      <w:r>
+        <w:rPr>
+          <w:rFonts w:ascii="Consolas" w:eastAsia="Times New Roman" w:hAnsi="Consolas" w:cs="Times New Roman"/>
+          <w:sz w:val="20"/>
+          <w:szCs w:val="20"/>
+          <w:lang w:val="en-US" w:eastAsia="ru-RU"/>
+        </w:rPr>
+        <w:t>z,p</w:t>
+      </w:r>
+      <w:proofErr w:type="gramEnd"/>
+      <w:r>
+        <w:rPr>
+          <w:rFonts w:ascii="Consolas" w:eastAsia="Times New Roman" w:hAnsi="Consolas" w:cs="Times New Roman"/>
+          <w:sz w:val="20"/>
+          <w:szCs w:val="20"/>
+          <w:lang w:val="en-US" w:eastAsia="ru-RU"/>
+        </w:rPr>
+        <w:t>,k</w:t>
+      </w:r>
+      <w:proofErr w:type="spellEnd"/>
+      <w:r>
+        <w:rPr>
+          <w:rFonts w:ascii="Consolas" w:eastAsia="Times New Roman" w:hAnsi="Consolas" w:cs="Times New Roman"/>
+          <w:sz w:val="20"/>
+          <w:szCs w:val="20"/>
+          <w:lang w:val="en-US" w:eastAsia="ru-RU"/>
+        </w:rPr>
+        <w:t>]=</w:t>
+      </w:r>
+      <w:proofErr w:type="spellStart"/>
+      <w:r>
+        <w:rPr>
+          <w:rFonts w:ascii="Consolas" w:eastAsia="Times New Roman" w:hAnsi="Consolas" w:cs="Times New Roman"/>
+          <w:sz w:val="20"/>
+          <w:szCs w:val="20"/>
+          <w:lang w:val="en-US" w:eastAsia="ru-RU"/>
+        </w:rPr>
+        <w:t>buttap</w:t>
+      </w:r>
+      <w:proofErr w:type="spellEnd"/>
+      <w:r>
+        <w:rPr>
+          <w:rFonts w:ascii="Consolas" w:eastAsia="Times New Roman" w:hAnsi="Consolas" w:cs="Times New Roman"/>
+          <w:sz w:val="20"/>
+          <w:szCs w:val="20"/>
+          <w:lang w:val="en-US" w:eastAsia="ru-RU"/>
+        </w:rPr>
+        <w:t>(n);</w:t>
+      </w:r>
+    </w:p>
+    <w:p>
+      <w:pPr>
+        <w:spacing w:after="0" w:line="240" w:lineRule="auto"/>
+        <w:jc w:val="left"/>
+        <w:rPr>
+          <w:rFonts w:ascii="Consolas" w:eastAsia="Times New Roman" w:hAnsi="Consolas" w:cs="Times New Roman"/>
+          <w:sz w:val="20"/>
+          <w:szCs w:val="20"/>
+          <w:lang w:val="en-US" w:eastAsia="ru-RU"/>
+        </w:rPr>
+      </w:pPr>
+      <w:r>
+        <w:rPr>
+          <w:rFonts w:ascii="Consolas" w:eastAsia="Times New Roman" w:hAnsi="Consolas" w:cs="Times New Roman"/>
+          <w:sz w:val="20"/>
+          <w:szCs w:val="20"/>
+          <w:lang w:val="en-US" w:eastAsia="ru-RU"/>
+        </w:rPr>
+        <w:t xml:space="preserve">    </w:t>
+      </w:r>
+      <w:r>
+        <w:rPr>
+          <w:rFonts w:ascii="Consolas" w:eastAsia="Times New Roman" w:hAnsi="Consolas" w:cs="Times New Roman"/>
+          <w:color w:val="0E00FF"/>
+          <w:sz w:val="20"/>
+          <w:szCs w:val="20"/>
+          <w:lang w:val="en-US" w:eastAsia="ru-RU"/>
+        </w:rPr>
+        <w:t xml:space="preserve">case </w:t>
+      </w:r>
+      <w:r>
+        <w:rPr>
+          <w:rFonts w:ascii="Consolas" w:eastAsia="Times New Roman" w:hAnsi="Consolas" w:cs="Times New Roman"/>
+          <w:sz w:val="20"/>
+          <w:szCs w:val="20"/>
+          <w:lang w:val="en-US" w:eastAsia="ru-RU"/>
+        </w:rPr>
+        <w:t xml:space="preserve">3 </w:t>
+      </w:r>
+      <w:r>
+        <w:rPr>
+          <w:rFonts w:ascii="Consolas" w:eastAsia="Times New Roman" w:hAnsi="Consolas" w:cs="Times New Roman"/>
+          <w:color w:val="028009"/>
+          <w:sz w:val="20"/>
+          <w:szCs w:val="20"/>
+          <w:lang w:val="en-US" w:eastAsia="ru-RU"/>
+        </w:rPr>
+        <w:t xml:space="preserve">% </w:t>
+      </w:r>
+      <w:r>
+        <w:rPr>
+          <w:rFonts w:ascii="Consolas" w:eastAsia="Times New Roman" w:hAnsi="Consolas" w:cs="Times New Roman"/>
+          <w:color w:val="028009"/>
+          <w:sz w:val="20"/>
+          <w:szCs w:val="20"/>
+          <w:lang w:eastAsia="ru-RU"/>
+        </w:rPr>
+        <w:t>Полином</w:t>
+      </w:r>
+      <w:r>
+        <w:rPr>
+          <w:rFonts w:ascii="Consolas" w:eastAsia="Times New Roman" w:hAnsi="Consolas" w:cs="Times New Roman"/>
+          <w:color w:val="028009"/>
+          <w:sz w:val="20"/>
+          <w:szCs w:val="20"/>
+          <w:lang w:val="en-US" w:eastAsia="ru-RU"/>
+        </w:rPr>
+        <w:t xml:space="preserve"> </w:t>
+      </w:r>
+      <w:r>
+        <w:rPr>
+          <w:rFonts w:ascii="Consolas" w:eastAsia="Times New Roman" w:hAnsi="Consolas" w:cs="Times New Roman"/>
+          <w:color w:val="028009"/>
+          <w:sz w:val="20"/>
+          <w:szCs w:val="20"/>
+          <w:lang w:eastAsia="ru-RU"/>
+        </w:rPr>
+        <w:t>Бесселя</w:t>
+      </w:r>
+    </w:p>
+    <w:p>
+      <w:pPr>
+        <w:spacing w:after="0" w:line="240" w:lineRule="auto"/>
+        <w:jc w:val="left"/>
+        <w:rPr>
+          <w:rFonts w:ascii="Consolas" w:eastAsia="Times New Roman" w:hAnsi="Consolas" w:cs="Times New Roman"/>
+          <w:sz w:val="20"/>
+          <w:szCs w:val="20"/>
+          <w:lang w:val="en-US" w:eastAsia="ru-RU"/>
+        </w:rPr>
+      </w:pPr>
+      <w:r>
+        <w:rPr>
+          <w:rFonts w:ascii="Consolas" w:eastAsia="Times New Roman" w:hAnsi="Consolas" w:cs="Times New Roman"/>
+          <w:sz w:val="20"/>
+          <w:szCs w:val="20"/>
+          <w:lang w:val="en-US" w:eastAsia="ru-RU"/>
+        </w:rPr>
+        <w:t xml:space="preserve">        [</w:t>
+      </w:r>
+      <w:proofErr w:type="spellStart"/>
+      <w:proofErr w:type="gramStart"/>
+      <w:r>
+        <w:rPr>
+          <w:rFonts w:ascii="Consolas" w:eastAsia="Times New Roman" w:hAnsi="Consolas" w:cs="Times New Roman"/>
+          <w:sz w:val="20"/>
+          <w:szCs w:val="20"/>
+          <w:lang w:val="en-US" w:eastAsia="ru-RU"/>
+        </w:rPr>
+        <w:t>z,p</w:t>
+      </w:r>
+      <w:proofErr w:type="gramEnd"/>
+      <w:r>
+        <w:rPr>
+          <w:rFonts w:ascii="Consolas" w:eastAsia="Times New Roman" w:hAnsi="Consolas" w:cs="Times New Roman"/>
+          <w:sz w:val="20"/>
+          <w:szCs w:val="20"/>
+          <w:lang w:val="en-US" w:eastAsia="ru-RU"/>
+        </w:rPr>
+        <w:t>,k</w:t>
+      </w:r>
+      <w:proofErr w:type="spellEnd"/>
+      <w:r>
+        <w:rPr>
+          <w:rFonts w:ascii="Consolas" w:eastAsia="Times New Roman" w:hAnsi="Consolas" w:cs="Times New Roman"/>
+          <w:sz w:val="20"/>
+          <w:szCs w:val="20"/>
+          <w:lang w:val="en-US" w:eastAsia="ru-RU"/>
+        </w:rPr>
+        <w:t>]=</w:t>
+      </w:r>
+      <w:proofErr w:type="spellStart"/>
+      <w:r>
+        <w:rPr>
+          <w:rFonts w:ascii="Consolas" w:eastAsia="Times New Roman" w:hAnsi="Consolas" w:cs="Times New Roman"/>
+          <w:sz w:val="20"/>
+          <w:szCs w:val="20"/>
+          <w:lang w:val="en-US" w:eastAsia="ru-RU"/>
+        </w:rPr>
+        <w:t>besselap</w:t>
+      </w:r>
+      <w:proofErr w:type="spellEnd"/>
+      <w:r>
+        <w:rPr>
+          <w:rFonts w:ascii="Consolas" w:eastAsia="Times New Roman" w:hAnsi="Consolas" w:cs="Times New Roman"/>
+          <w:sz w:val="20"/>
+          <w:szCs w:val="20"/>
+          <w:lang w:val="en-US" w:eastAsia="ru-RU"/>
+        </w:rPr>
+        <w:t>(n);</w:t>
+      </w:r>
+    </w:p>
+    <w:p>
+      <w:pPr>
+        <w:spacing w:after="0" w:line="240" w:lineRule="auto"/>
+        <w:jc w:val="left"/>
+        <w:rPr>
+          <w:rFonts w:ascii="Consolas" w:eastAsia="Times New Roman" w:hAnsi="Consolas" w:cs="Times New Roman"/>
+          <w:sz w:val="20"/>
+          <w:szCs w:val="20"/>
+          <w:lang w:eastAsia="ru-RU"/>
+        </w:rPr>
+      </w:pPr>
+      <w:r>
+        <w:rPr>
+          <w:rFonts w:ascii="Consolas" w:eastAsia="Times New Roman" w:hAnsi="Consolas" w:cs="Times New Roman"/>
+          <w:sz w:val="20"/>
+          <w:szCs w:val="20"/>
+          <w:lang w:val="en-US" w:eastAsia="ru-RU"/>
+        </w:rPr>
+        <w:lastRenderedPageBreak/>
+        <w:t xml:space="preserve">    </w:t>
+      </w:r>
+      <w:proofErr w:type="spellStart"/>
+      <w:r>
+        <w:rPr>
+          <w:rFonts w:ascii="Consolas" w:eastAsia="Times New Roman" w:hAnsi="Consolas" w:cs="Times New Roman"/>
+          <w:color w:val="0E00FF"/>
+          <w:sz w:val="20"/>
+          <w:szCs w:val="20"/>
+          <w:lang w:eastAsia="ru-RU"/>
+        </w:rPr>
+        <w:t>otherwise</w:t>
+      </w:r>
+      <w:proofErr w:type="spellEnd"/>
+    </w:p>
+    <w:p>
+      <w:pPr>
+        <w:spacing w:after="0" w:line="240" w:lineRule="auto"/>
+        <w:jc w:val="left"/>
+        <w:rPr>
+          <w:rFonts w:ascii="Consolas" w:eastAsia="Times New Roman" w:hAnsi="Consolas" w:cs="Times New Roman"/>
+          <w:sz w:val="20"/>
+          <w:szCs w:val="20"/>
+          <w:lang w:eastAsia="ru-RU"/>
+        </w:rPr>
+      </w:pPr>
+      <w:r>
+        <w:rPr>
+          <w:rFonts w:ascii="Consolas" w:eastAsia="Times New Roman" w:hAnsi="Consolas" w:cs="Times New Roman"/>
+          <w:sz w:val="20"/>
+          <w:szCs w:val="20"/>
+          <w:lang w:eastAsia="ru-RU"/>
+        </w:rPr>
+        <w:t xml:space="preserve">        </w:t>
+      </w:r>
+      <w:proofErr w:type="spellStart"/>
+      <w:proofErr w:type="gramStart"/>
+      <w:r>
+        <w:rPr>
+          <w:rFonts w:ascii="Consolas" w:eastAsia="Times New Roman" w:hAnsi="Consolas" w:cs="Times New Roman"/>
+          <w:sz w:val="20"/>
+          <w:szCs w:val="20"/>
+          <w:lang w:eastAsia="ru-RU"/>
+        </w:rPr>
+        <w:t>error</w:t>
+      </w:r>
+      <w:proofErr w:type="spellEnd"/>
+      <w:r>
+        <w:rPr>
+          <w:rFonts w:ascii="Consolas" w:eastAsia="Times New Roman" w:hAnsi="Consolas" w:cs="Times New Roman"/>
+          <w:sz w:val="20"/>
+          <w:szCs w:val="20"/>
+          <w:lang w:eastAsia="ru-RU"/>
+        </w:rPr>
+        <w:t>(</w:t>
+      </w:r>
+      <w:proofErr w:type="gramEnd"/>
+      <w:r>
+        <w:rPr>
+          <w:rFonts w:ascii="Consolas" w:eastAsia="Times New Roman" w:hAnsi="Consolas" w:cs="Times New Roman"/>
+          <w:color w:val="AA04F9"/>
+          <w:sz w:val="20"/>
+          <w:szCs w:val="20"/>
+          <w:lang w:eastAsia="ru-RU"/>
+        </w:rPr>
+        <w:t>'Неверно задан тип полинома'</w:t>
+      </w:r>
+      <w:r>
+        <w:rPr>
+          <w:rFonts w:ascii="Consolas" w:eastAsia="Times New Roman" w:hAnsi="Consolas" w:cs="Times New Roman"/>
+          <w:sz w:val="20"/>
+          <w:szCs w:val="20"/>
+          <w:lang w:eastAsia="ru-RU"/>
+        </w:rPr>
+        <w:t>);</w:t>
+      </w:r>
+    </w:p>
+    <w:p>
+      <w:pPr>
+        <w:spacing w:after="0" w:line="240" w:lineRule="auto"/>
+        <w:jc w:val="left"/>
+        <w:rPr>
+          <w:rFonts w:ascii="Consolas" w:eastAsia="Times New Roman" w:hAnsi="Consolas" w:cs="Times New Roman"/>
+          <w:sz w:val="20"/>
+          <w:szCs w:val="20"/>
+          <w:lang w:val="en-US" w:eastAsia="ru-RU"/>
+        </w:rPr>
+      </w:pPr>
+      <w:r>
+        <w:rPr>
+          <w:rFonts w:ascii="Consolas" w:eastAsia="Times New Roman" w:hAnsi="Consolas" w:cs="Times New Roman"/>
+          <w:color w:val="0E00FF"/>
+          <w:sz w:val="20"/>
+          <w:szCs w:val="20"/>
+          <w:lang w:val="en-US" w:eastAsia="ru-RU"/>
+        </w:rPr>
+        <w:t>end</w:t>
+      </w:r>
+    </w:p>
+    <w:p>
+      <w:pPr>
+        <w:spacing w:after="0" w:line="240" w:lineRule="auto"/>
+        <w:jc w:val="left"/>
+        <w:rPr>
+          <w:rFonts w:ascii="Consolas" w:eastAsia="Times New Roman" w:hAnsi="Consolas" w:cs="Times New Roman"/>
+          <w:sz w:val="20"/>
+          <w:szCs w:val="20"/>
+          <w:lang w:val="en-US" w:eastAsia="ru-RU"/>
+        </w:rPr>
+      </w:pPr>
+    </w:p>
+    <w:p>
+      <w:pPr>
+        <w:spacing w:after="0" w:line="240" w:lineRule="auto"/>
+        <w:jc w:val="left"/>
+        <w:rPr>
+          <w:rFonts w:ascii="Consolas" w:eastAsia="Times New Roman" w:hAnsi="Consolas" w:cs="Times New Roman"/>
+          <w:sz w:val="20"/>
+          <w:szCs w:val="20"/>
+          <w:lang w:val="en-US" w:eastAsia="ru-RU"/>
+        </w:rPr>
+      </w:pPr>
+      <w:r>
+        <w:rPr>
+          <w:rFonts w:ascii="Consolas" w:eastAsia="Times New Roman" w:hAnsi="Consolas" w:cs="Times New Roman"/>
+          <w:sz w:val="20"/>
+          <w:szCs w:val="20"/>
+          <w:lang w:val="en-US" w:eastAsia="ru-RU"/>
+        </w:rPr>
+        <w:t>[</w:t>
+      </w:r>
+      <w:proofErr w:type="spellStart"/>
+      <w:proofErr w:type="gramStart"/>
+      <w:r>
+        <w:rPr>
+          <w:rFonts w:ascii="Consolas" w:eastAsia="Times New Roman" w:hAnsi="Consolas" w:cs="Times New Roman"/>
+          <w:sz w:val="20"/>
+          <w:szCs w:val="20"/>
+          <w:lang w:val="en-US" w:eastAsia="ru-RU"/>
+        </w:rPr>
+        <w:t>b,a</w:t>
+      </w:r>
+      <w:proofErr w:type="spellEnd"/>
+      <w:proofErr w:type="gramEnd"/>
+      <w:r>
+        <w:rPr>
+          <w:rFonts w:ascii="Consolas" w:eastAsia="Times New Roman" w:hAnsi="Consolas" w:cs="Times New Roman"/>
+          <w:sz w:val="20"/>
+          <w:szCs w:val="20"/>
+          <w:lang w:val="en-US" w:eastAsia="ru-RU"/>
+        </w:rPr>
+        <w:t>]=zp2tf(</w:t>
+      </w:r>
+      <w:proofErr w:type="spellStart"/>
+      <w:r>
+        <w:rPr>
+          <w:rFonts w:ascii="Consolas" w:eastAsia="Times New Roman" w:hAnsi="Consolas" w:cs="Times New Roman"/>
+          <w:sz w:val="20"/>
+          <w:szCs w:val="20"/>
+          <w:lang w:val="en-US" w:eastAsia="ru-RU"/>
+        </w:rPr>
+        <w:t>z,p,k</w:t>
+      </w:r>
+      <w:proofErr w:type="spellEnd"/>
+      <w:r>
+        <w:rPr>
+          <w:rFonts w:ascii="Consolas" w:eastAsia="Times New Roman" w:hAnsi="Consolas" w:cs="Times New Roman"/>
+          <w:sz w:val="20"/>
+          <w:szCs w:val="20"/>
+          <w:lang w:val="en-US" w:eastAsia="ru-RU"/>
+        </w:rPr>
+        <w:t>);</w:t>
+      </w:r>
+    </w:p>
+    <w:p>
+      <w:pPr>
+        <w:spacing w:after="0" w:line="240" w:lineRule="auto"/>
+        <w:jc w:val="left"/>
+        <w:rPr>
+          <w:rFonts w:ascii="Consolas" w:eastAsia="Times New Roman" w:hAnsi="Consolas" w:cs="Times New Roman"/>
+          <w:sz w:val="20"/>
+          <w:szCs w:val="20"/>
+          <w:lang w:eastAsia="ru-RU"/>
+        </w:rPr>
+      </w:pPr>
+      <w:r>
+        <w:rPr>
+          <w:rFonts w:ascii="Consolas" w:eastAsia="Times New Roman" w:hAnsi="Consolas" w:cs="Times New Roman"/>
+          <w:sz w:val="20"/>
+          <w:szCs w:val="20"/>
+          <w:lang w:eastAsia="ru-RU"/>
+        </w:rPr>
+        <w:t>SYS=</w:t>
+      </w:r>
+      <w:proofErr w:type="spellStart"/>
+      <w:r>
+        <w:rPr>
+          <w:rFonts w:ascii="Consolas" w:eastAsia="Times New Roman" w:hAnsi="Consolas" w:cs="Times New Roman"/>
+          <w:sz w:val="20"/>
+          <w:szCs w:val="20"/>
+          <w:lang w:eastAsia="ru-RU"/>
+        </w:rPr>
+        <w:t>tf</w:t>
+      </w:r>
+      <w:proofErr w:type="spellEnd"/>
+      <w:r>
+        <w:rPr>
+          <w:rFonts w:ascii="Consolas" w:eastAsia="Times New Roman" w:hAnsi="Consolas" w:cs="Times New Roman"/>
+          <w:sz w:val="20"/>
+          <w:szCs w:val="20"/>
+          <w:lang w:eastAsia="ru-RU"/>
+        </w:rPr>
+        <w:t>(</w:t>
+      </w:r>
+      <w:proofErr w:type="spellStart"/>
+      <w:proofErr w:type="gramStart"/>
+      <w:r>
+        <w:rPr>
+          <w:rFonts w:ascii="Consolas" w:eastAsia="Times New Roman" w:hAnsi="Consolas" w:cs="Times New Roman"/>
+          <w:sz w:val="20"/>
+          <w:szCs w:val="20"/>
+          <w:lang w:eastAsia="ru-RU"/>
+        </w:rPr>
+        <w:t>b,a</w:t>
+      </w:r>
+      <w:proofErr w:type="spellEnd"/>
+      <w:proofErr w:type="gramEnd"/>
+      <w:r>
+        <w:rPr>
+          <w:rFonts w:ascii="Consolas" w:eastAsia="Times New Roman" w:hAnsi="Consolas" w:cs="Times New Roman"/>
+          <w:sz w:val="20"/>
+          <w:szCs w:val="20"/>
+          <w:lang w:eastAsia="ru-RU"/>
+        </w:rPr>
+        <w:t>);</w:t>
+      </w:r>
+    </w:p>
+    <w:p>
+      <w:pPr>
+        <w:spacing w:after="0" w:line="240" w:lineRule="auto"/>
+        <w:jc w:val="left"/>
+        <w:rPr>
+          <w:rFonts w:ascii="Consolas" w:eastAsia="Times New Roman" w:hAnsi="Consolas" w:cs="Times New Roman"/>
+          <w:sz w:val="20"/>
+          <w:szCs w:val="20"/>
+          <w:lang w:eastAsia="ru-RU"/>
+        </w:rPr>
+      </w:pPr>
+      <w:proofErr w:type="spellStart"/>
+      <w:proofErr w:type="gramStart"/>
+      <w:r>
+        <w:rPr>
+          <w:rFonts w:ascii="Consolas" w:eastAsia="Times New Roman" w:hAnsi="Consolas" w:cs="Times New Roman"/>
+          <w:sz w:val="20"/>
+          <w:szCs w:val="20"/>
+          <w:lang w:eastAsia="ru-RU"/>
+        </w:rPr>
+        <w:t>step</w:t>
+      </w:r>
+      <w:proofErr w:type="spellEnd"/>
+      <w:r>
+        <w:rPr>
+          <w:rFonts w:ascii="Consolas" w:eastAsia="Times New Roman" w:hAnsi="Consolas" w:cs="Times New Roman"/>
+          <w:sz w:val="20"/>
+          <w:szCs w:val="20"/>
+          <w:lang w:eastAsia="ru-RU"/>
+        </w:rPr>
+        <w:t>(</w:t>
+      </w:r>
+      <w:proofErr w:type="gramEnd"/>
+      <w:r>
+        <w:rPr>
+          <w:rFonts w:ascii="Consolas" w:eastAsia="Times New Roman" w:hAnsi="Consolas" w:cs="Times New Roman"/>
+          <w:sz w:val="20"/>
+          <w:szCs w:val="20"/>
+          <w:lang w:eastAsia="ru-RU"/>
+        </w:rPr>
+        <w:t xml:space="preserve">SYS), </w:t>
+      </w:r>
+      <w:proofErr w:type="spellStart"/>
+      <w:r>
+        <w:rPr>
+          <w:rFonts w:ascii="Consolas" w:eastAsia="Times New Roman" w:hAnsi="Consolas" w:cs="Times New Roman"/>
+          <w:sz w:val="20"/>
+          <w:szCs w:val="20"/>
+          <w:lang w:eastAsia="ru-RU"/>
+        </w:rPr>
+        <w:t>title</w:t>
+      </w:r>
+      <w:proofErr w:type="spellEnd"/>
+      <w:r>
+        <w:rPr>
+          <w:rFonts w:ascii="Consolas" w:eastAsia="Times New Roman" w:hAnsi="Consolas" w:cs="Times New Roman"/>
+          <w:sz w:val="20"/>
+          <w:szCs w:val="20"/>
+          <w:lang w:eastAsia="ru-RU"/>
+        </w:rPr>
+        <w:t>(</w:t>
+      </w:r>
+      <w:r>
+        <w:rPr>
+          <w:rFonts w:ascii="Consolas" w:eastAsia="Times New Roman" w:hAnsi="Consolas" w:cs="Times New Roman"/>
+          <w:color w:val="AA04F9"/>
+          <w:sz w:val="20"/>
+          <w:szCs w:val="20"/>
+          <w:lang w:eastAsia="ru-RU"/>
+        </w:rPr>
+        <w:t>'Нормированный переходный процесс'</w:t>
+      </w:r>
+      <w:r>
+        <w:rPr>
+          <w:rFonts w:ascii="Consolas" w:eastAsia="Times New Roman" w:hAnsi="Consolas" w:cs="Times New Roman"/>
+          <w:sz w:val="20"/>
+          <w:szCs w:val="20"/>
+          <w:lang w:eastAsia="ru-RU"/>
+        </w:rPr>
+        <w:t>);</w:t>
+      </w:r>
+    </w:p>
+    <w:p>
+      <w:pPr>
+        <w:spacing w:after="0" w:line="240" w:lineRule="auto"/>
+        <w:jc w:val="left"/>
+        <w:rPr>
+          <w:rFonts w:ascii="Consolas" w:eastAsia="Times New Roman" w:hAnsi="Consolas" w:cs="Times New Roman"/>
+          <w:sz w:val="20"/>
+          <w:szCs w:val="20"/>
+          <w:lang w:eastAsia="ru-RU"/>
+        </w:rPr>
+      </w:pPr>
+      <w:proofErr w:type="spellStart"/>
+      <w:proofErr w:type="gramStart"/>
+      <w:r>
+        <w:rPr>
+          <w:rFonts w:ascii="Consolas" w:eastAsia="Times New Roman" w:hAnsi="Consolas" w:cs="Times New Roman"/>
+          <w:sz w:val="20"/>
+          <w:szCs w:val="20"/>
+          <w:lang w:eastAsia="ru-RU"/>
+        </w:rPr>
+        <w:t>grid</w:t>
+      </w:r>
+      <w:proofErr w:type="spellEnd"/>
+      <w:r>
+        <w:rPr>
+          <w:rFonts w:ascii="Consolas" w:eastAsia="Times New Roman" w:hAnsi="Consolas" w:cs="Times New Roman"/>
+          <w:sz w:val="20"/>
+          <w:szCs w:val="20"/>
+          <w:lang w:eastAsia="ru-RU"/>
+        </w:rPr>
+        <w:t>;</w:t>
+      </w:r>
+      <w:r>
+        <w:rPr>
+          <w:rFonts w:ascii="Consolas" w:eastAsia="Times New Roman" w:hAnsi="Consolas" w:cs="Times New Roman"/>
+          <w:color w:val="028009"/>
+          <w:sz w:val="20"/>
+          <w:szCs w:val="20"/>
+          <w:lang w:eastAsia="ru-RU"/>
+        </w:rPr>
+        <w:t>%</w:t>
+      </w:r>
+      <w:proofErr w:type="gramEnd"/>
+      <w:r>
+        <w:rPr>
+          <w:rFonts w:ascii="Consolas" w:eastAsia="Times New Roman" w:hAnsi="Consolas" w:cs="Times New Roman"/>
+          <w:color w:val="028009"/>
+          <w:sz w:val="20"/>
+          <w:szCs w:val="20"/>
+          <w:lang w:eastAsia="ru-RU"/>
+        </w:rPr>
+        <w:t xml:space="preserve"> Нормированный переходный процесс</w:t>
+      </w:r>
+    </w:p>
+    <w:p>
+      <w:pPr>
+        <w:spacing w:after="0" w:line="240" w:lineRule="auto"/>
+        <w:jc w:val="left"/>
+        <w:rPr>
+          <w:rFonts w:ascii="Consolas" w:eastAsia="Times New Roman" w:hAnsi="Consolas" w:cs="Times New Roman"/>
+          <w:sz w:val="20"/>
+          <w:szCs w:val="20"/>
+          <w:lang w:eastAsia="ru-RU"/>
+        </w:rPr>
+      </w:pPr>
+      <w:proofErr w:type="spellStart"/>
+      <w:proofErr w:type="gramStart"/>
+      <w:r>
+        <w:rPr>
+          <w:rFonts w:ascii="Consolas" w:eastAsia="Times New Roman" w:hAnsi="Consolas" w:cs="Times New Roman"/>
+          <w:sz w:val="20"/>
+          <w:szCs w:val="20"/>
+          <w:lang w:eastAsia="ru-RU"/>
+        </w:rPr>
+        <w:t>step</w:t>
+      </w:r>
+      <w:proofErr w:type="spellEnd"/>
+      <w:r>
+        <w:rPr>
+          <w:rFonts w:ascii="Consolas" w:eastAsia="Times New Roman" w:hAnsi="Consolas" w:cs="Times New Roman"/>
+          <w:sz w:val="20"/>
+          <w:szCs w:val="20"/>
+          <w:lang w:eastAsia="ru-RU"/>
+        </w:rPr>
+        <w:t>(</w:t>
+      </w:r>
+      <w:proofErr w:type="gramEnd"/>
+      <w:r>
+        <w:rPr>
+          <w:rFonts w:ascii="Consolas" w:eastAsia="Times New Roman" w:hAnsi="Consolas" w:cs="Times New Roman"/>
+          <w:sz w:val="20"/>
+          <w:szCs w:val="20"/>
+          <w:lang w:eastAsia="ru-RU"/>
+        </w:rPr>
+        <w:t xml:space="preserve">SYS), </w:t>
+      </w:r>
+      <w:proofErr w:type="spellStart"/>
+      <w:r>
+        <w:rPr>
+          <w:rFonts w:ascii="Consolas" w:eastAsia="Times New Roman" w:hAnsi="Consolas" w:cs="Times New Roman"/>
+          <w:sz w:val="20"/>
+          <w:szCs w:val="20"/>
+          <w:lang w:eastAsia="ru-RU"/>
+        </w:rPr>
+        <w:t>title</w:t>
+      </w:r>
+      <w:proofErr w:type="spellEnd"/>
+      <w:r>
+        <w:rPr>
+          <w:rFonts w:ascii="Consolas" w:eastAsia="Times New Roman" w:hAnsi="Consolas" w:cs="Times New Roman"/>
+          <w:sz w:val="20"/>
+          <w:szCs w:val="20"/>
+          <w:lang w:eastAsia="ru-RU"/>
+        </w:rPr>
+        <w:t>(</w:t>
+      </w:r>
+      <w:r>
+        <w:rPr>
+          <w:rFonts w:ascii="Consolas" w:eastAsia="Times New Roman" w:hAnsi="Consolas" w:cs="Times New Roman"/>
+          <w:color w:val="AA04F9"/>
+          <w:sz w:val="20"/>
+          <w:szCs w:val="20"/>
+          <w:lang w:eastAsia="ru-RU"/>
+        </w:rPr>
+        <w:t>'Нормированный переходный процесс'</w:t>
+      </w:r>
+      <w:r>
+        <w:rPr>
+          <w:rFonts w:ascii="Consolas" w:eastAsia="Times New Roman" w:hAnsi="Consolas" w:cs="Times New Roman"/>
+          <w:sz w:val="20"/>
+          <w:szCs w:val="20"/>
+          <w:lang w:eastAsia="ru-RU"/>
+        </w:rPr>
+        <w:t>);</w:t>
+      </w:r>
+    </w:p>
+    <w:p>
+      <w:pPr>
+        <w:spacing w:after="0" w:line="240" w:lineRule="auto"/>
+        <w:jc w:val="left"/>
+        <w:rPr>
+          <w:rFonts w:ascii="Consolas" w:eastAsia="Times New Roman" w:hAnsi="Consolas" w:cs="Times New Roman"/>
+          <w:sz w:val="20"/>
+          <w:szCs w:val="20"/>
+          <w:lang w:eastAsia="ru-RU"/>
+        </w:rPr>
+      </w:pPr>
+      <w:proofErr w:type="spellStart"/>
+      <w:proofErr w:type="gramStart"/>
+      <w:r>
+        <w:rPr>
+          <w:rFonts w:ascii="Consolas" w:eastAsia="Times New Roman" w:hAnsi="Consolas" w:cs="Times New Roman"/>
+          <w:sz w:val="20"/>
+          <w:szCs w:val="20"/>
+          <w:lang w:eastAsia="ru-RU"/>
+        </w:rPr>
+        <w:t>grid</w:t>
+      </w:r>
+      <w:proofErr w:type="spellEnd"/>
+      <w:r>
+        <w:rPr>
+          <w:rFonts w:ascii="Consolas" w:eastAsia="Times New Roman" w:hAnsi="Consolas" w:cs="Times New Roman"/>
+          <w:sz w:val="20"/>
+          <w:szCs w:val="20"/>
+          <w:lang w:eastAsia="ru-RU"/>
+        </w:rPr>
+        <w:t>;</w:t>
+      </w:r>
+      <w:r>
+        <w:rPr>
+          <w:rFonts w:ascii="Consolas" w:eastAsia="Times New Roman" w:hAnsi="Consolas" w:cs="Times New Roman"/>
+          <w:color w:val="028009"/>
+          <w:sz w:val="20"/>
+          <w:szCs w:val="20"/>
+          <w:lang w:eastAsia="ru-RU"/>
+        </w:rPr>
+        <w:t>%</w:t>
+      </w:r>
+      <w:proofErr w:type="gramEnd"/>
+      <w:r>
+        <w:rPr>
+          <w:rFonts w:ascii="Consolas" w:eastAsia="Times New Roman" w:hAnsi="Consolas" w:cs="Times New Roman"/>
+          <w:color w:val="028009"/>
+          <w:sz w:val="20"/>
+          <w:szCs w:val="20"/>
+          <w:lang w:eastAsia="ru-RU"/>
+        </w:rPr>
+        <w:t xml:space="preserve"> Нормированный переходный процесс</w:t>
+      </w:r>
+    </w:p>
+    <w:p>
+      <w:pPr>
+        <w:spacing w:after="0" w:line="240" w:lineRule="auto"/>
+        <w:jc w:val="left"/>
+        <w:rPr>
+          <w:rFonts w:ascii="Consolas" w:eastAsia="Times New Roman" w:hAnsi="Consolas" w:cs="Times New Roman"/>
+          <w:sz w:val="20"/>
+          <w:szCs w:val="20"/>
+          <w:lang w:eastAsia="ru-RU"/>
+        </w:rPr>
+      </w:pPr>
+      <w:r>
+        <w:rPr>
+          <w:rFonts w:ascii="Consolas" w:eastAsia="Times New Roman" w:hAnsi="Consolas" w:cs="Times New Roman"/>
+          <w:sz w:val="20"/>
+          <w:szCs w:val="20"/>
+          <w:lang w:eastAsia="ru-RU"/>
+        </w:rPr>
+        <w:t>[</w:t>
+      </w:r>
+      <w:proofErr w:type="gramStart"/>
+      <w:r>
+        <w:rPr>
+          <w:rFonts w:ascii="Consolas" w:eastAsia="Times New Roman" w:hAnsi="Consolas" w:cs="Times New Roman"/>
+          <w:sz w:val="20"/>
+          <w:szCs w:val="20"/>
+          <w:lang w:eastAsia="ru-RU"/>
+        </w:rPr>
+        <w:t>Y,T</w:t>
+      </w:r>
+      <w:proofErr w:type="gramEnd"/>
+      <w:r>
+        <w:rPr>
+          <w:rFonts w:ascii="Consolas" w:eastAsia="Times New Roman" w:hAnsi="Consolas" w:cs="Times New Roman"/>
+          <w:sz w:val="20"/>
+          <w:szCs w:val="20"/>
+          <w:lang w:eastAsia="ru-RU"/>
+        </w:rPr>
+        <w:t>]=</w:t>
+      </w:r>
+      <w:proofErr w:type="spellStart"/>
+      <w:r>
+        <w:rPr>
+          <w:rFonts w:ascii="Consolas" w:eastAsia="Times New Roman" w:hAnsi="Consolas" w:cs="Times New Roman"/>
+          <w:sz w:val="20"/>
+          <w:szCs w:val="20"/>
+          <w:lang w:eastAsia="ru-RU"/>
+        </w:rPr>
+        <w:t>step</w:t>
+      </w:r>
+      <w:proofErr w:type="spellEnd"/>
+      <w:r>
+        <w:rPr>
+          <w:rFonts w:ascii="Consolas" w:eastAsia="Times New Roman" w:hAnsi="Consolas" w:cs="Times New Roman"/>
+          <w:sz w:val="20"/>
+          <w:szCs w:val="20"/>
+          <w:lang w:eastAsia="ru-RU"/>
+        </w:rPr>
+        <w:t>(SYS,0:0.01:20);</w:t>
+      </w:r>
+    </w:p>
+    <w:p>
+      <w:pPr>
+        <w:spacing w:after="0" w:line="240" w:lineRule="auto"/>
+        <w:jc w:val="left"/>
+        <w:rPr>
+          <w:rFonts w:ascii="Consolas" w:eastAsia="Times New Roman" w:hAnsi="Consolas" w:cs="Times New Roman"/>
+          <w:sz w:val="20"/>
+          <w:szCs w:val="20"/>
+          <w:lang w:eastAsia="ru-RU"/>
+        </w:rPr>
+      </w:pPr>
+      <w:proofErr w:type="spellStart"/>
+      <w:r>
+        <w:rPr>
+          <w:rFonts w:ascii="Consolas" w:eastAsia="Times New Roman" w:hAnsi="Consolas" w:cs="Times New Roman"/>
+          <w:sz w:val="20"/>
+          <w:szCs w:val="20"/>
+          <w:lang w:eastAsia="ru-RU"/>
+        </w:rPr>
+        <w:t>T_dyn</w:t>
+      </w:r>
+      <w:proofErr w:type="spellEnd"/>
+      <w:r>
+        <w:rPr>
+          <w:rFonts w:ascii="Consolas" w:eastAsia="Times New Roman" w:hAnsi="Consolas" w:cs="Times New Roman"/>
+          <w:sz w:val="20"/>
+          <w:szCs w:val="20"/>
+          <w:lang w:eastAsia="ru-RU"/>
+        </w:rPr>
+        <w:t xml:space="preserve"> = T(Y&gt;1+0.05 | Y </w:t>
+      </w:r>
+      <w:proofErr w:type="gramStart"/>
+      <w:r>
+        <w:rPr>
+          <w:rFonts w:ascii="Consolas" w:eastAsia="Times New Roman" w:hAnsi="Consolas" w:cs="Times New Roman"/>
+          <w:sz w:val="20"/>
+          <w:szCs w:val="20"/>
+          <w:lang w:eastAsia="ru-RU"/>
+        </w:rPr>
+        <w:t>&lt; 1</w:t>
+      </w:r>
+      <w:proofErr w:type="gramEnd"/>
+      <w:r>
+        <w:rPr>
+          <w:rFonts w:ascii="Consolas" w:eastAsia="Times New Roman" w:hAnsi="Consolas" w:cs="Times New Roman"/>
+          <w:sz w:val="20"/>
+          <w:szCs w:val="20"/>
+          <w:lang w:eastAsia="ru-RU"/>
+        </w:rPr>
+        <w:t>-0.05 );</w:t>
+      </w:r>
+    </w:p>
+    <w:p>
+      <w:pPr>
+        <w:spacing w:after="0" w:line="240" w:lineRule="auto"/>
+        <w:jc w:val="left"/>
+        <w:rPr>
+          <w:rFonts w:ascii="Consolas" w:eastAsia="Times New Roman" w:hAnsi="Consolas" w:cs="Times New Roman"/>
+          <w:sz w:val="20"/>
+          <w:szCs w:val="20"/>
+          <w:lang w:eastAsia="ru-RU"/>
+        </w:rPr>
+      </w:pPr>
+      <w:proofErr w:type="spellStart"/>
+      <w:r>
+        <w:rPr>
+          <w:rFonts w:ascii="Consolas" w:eastAsia="Times New Roman" w:hAnsi="Consolas" w:cs="Times New Roman"/>
+          <w:sz w:val="20"/>
+          <w:szCs w:val="20"/>
+          <w:lang w:eastAsia="ru-RU"/>
+        </w:rPr>
+        <w:t>tau</w:t>
+      </w:r>
+      <w:proofErr w:type="spellEnd"/>
+      <w:r>
+        <w:rPr>
+          <w:rFonts w:ascii="Consolas" w:eastAsia="Times New Roman" w:hAnsi="Consolas" w:cs="Times New Roman"/>
+          <w:sz w:val="20"/>
+          <w:szCs w:val="20"/>
+          <w:lang w:eastAsia="ru-RU"/>
+        </w:rPr>
+        <w:t xml:space="preserve"> = </w:t>
+      </w:r>
+      <w:proofErr w:type="spellStart"/>
+      <w:r>
+        <w:rPr>
+          <w:rFonts w:ascii="Consolas" w:eastAsia="Times New Roman" w:hAnsi="Consolas" w:cs="Times New Roman"/>
+          <w:sz w:val="20"/>
+          <w:szCs w:val="20"/>
+          <w:lang w:eastAsia="ru-RU"/>
+        </w:rPr>
+        <w:t>T_dyn</w:t>
+      </w:r>
+      <w:proofErr w:type="spellEnd"/>
+      <w:r>
+        <w:rPr>
+          <w:rFonts w:ascii="Consolas" w:eastAsia="Times New Roman" w:hAnsi="Consolas" w:cs="Times New Roman"/>
+          <w:sz w:val="20"/>
+          <w:szCs w:val="20"/>
+          <w:lang w:eastAsia="ru-RU"/>
+        </w:rPr>
+        <w:t>(</w:t>
+      </w:r>
+      <w:proofErr w:type="spellStart"/>
+      <w:r>
+        <w:rPr>
+          <w:rFonts w:ascii="Consolas" w:eastAsia="Times New Roman" w:hAnsi="Consolas" w:cs="Times New Roman"/>
+          <w:sz w:val="20"/>
+          <w:szCs w:val="20"/>
+          <w:lang w:eastAsia="ru-RU"/>
+        </w:rPr>
+        <w:t>end</w:t>
+      </w:r>
+      <w:proofErr w:type="spellEnd"/>
+      <w:proofErr w:type="gramStart"/>
+      <w:r>
+        <w:rPr>
+          <w:rFonts w:ascii="Consolas" w:eastAsia="Times New Roman" w:hAnsi="Consolas" w:cs="Times New Roman"/>
+          <w:sz w:val="20"/>
+          <w:szCs w:val="20"/>
+          <w:lang w:eastAsia="ru-RU"/>
+        </w:rPr>
+        <w:t>);</w:t>
+      </w:r>
+      <w:r>
+        <w:rPr>
+          <w:rFonts w:ascii="Consolas" w:eastAsia="Times New Roman" w:hAnsi="Consolas" w:cs="Times New Roman"/>
+          <w:color w:val="028009"/>
+          <w:sz w:val="20"/>
+          <w:szCs w:val="20"/>
+          <w:lang w:eastAsia="ru-RU"/>
+        </w:rPr>
+        <w:t>%</w:t>
+      </w:r>
+      <w:proofErr w:type="gramEnd"/>
+      <w:r>
+        <w:rPr>
+          <w:rFonts w:ascii="Consolas" w:eastAsia="Times New Roman" w:hAnsi="Consolas" w:cs="Times New Roman"/>
+          <w:color w:val="028009"/>
+          <w:sz w:val="20"/>
+          <w:szCs w:val="20"/>
+          <w:lang w:eastAsia="ru-RU"/>
+        </w:rPr>
+        <w:t>Нормированное значение времени переходного процесса</w:t>
+      </w:r>
+    </w:p>
+    <w:p>
+      <w:pPr>
+        <w:spacing w:after="0" w:line="240" w:lineRule="auto"/>
+        <w:jc w:val="left"/>
+        <w:rPr>
+          <w:rFonts w:ascii="Consolas" w:eastAsia="Times New Roman" w:hAnsi="Consolas" w:cs="Times New Roman"/>
+          <w:sz w:val="20"/>
+          <w:szCs w:val="20"/>
+          <w:lang w:eastAsia="ru-RU"/>
+        </w:rPr>
+      </w:pPr>
+      <w:proofErr w:type="spellStart"/>
+      <w:r>
+        <w:rPr>
+          <w:rFonts w:ascii="Consolas" w:eastAsia="Times New Roman" w:hAnsi="Consolas" w:cs="Times New Roman"/>
+          <w:sz w:val="20"/>
+          <w:szCs w:val="20"/>
+          <w:lang w:eastAsia="ru-RU"/>
+        </w:rPr>
+        <w:t>tgel</w:t>
+      </w:r>
+      <w:proofErr w:type="spellEnd"/>
+      <w:r>
+        <w:rPr>
+          <w:rFonts w:ascii="Consolas" w:eastAsia="Times New Roman" w:hAnsi="Consolas" w:cs="Times New Roman"/>
+          <w:sz w:val="20"/>
+          <w:szCs w:val="20"/>
+          <w:lang w:eastAsia="ru-RU"/>
+        </w:rPr>
+        <w:t xml:space="preserve">= </w:t>
+      </w:r>
+      <w:proofErr w:type="spellStart"/>
+      <w:proofErr w:type="gramStart"/>
+      <w:r>
+        <w:rPr>
+          <w:rFonts w:ascii="Consolas" w:eastAsia="Times New Roman" w:hAnsi="Consolas" w:cs="Times New Roman"/>
+          <w:sz w:val="20"/>
+          <w:szCs w:val="20"/>
+          <w:lang w:eastAsia="ru-RU"/>
+        </w:rPr>
+        <w:t>input</w:t>
+      </w:r>
+      <w:proofErr w:type="spellEnd"/>
+      <w:r>
+        <w:rPr>
+          <w:rFonts w:ascii="Consolas" w:eastAsia="Times New Roman" w:hAnsi="Consolas" w:cs="Times New Roman"/>
+          <w:sz w:val="20"/>
+          <w:szCs w:val="20"/>
+          <w:lang w:eastAsia="ru-RU"/>
+        </w:rPr>
+        <w:t>(</w:t>
+      </w:r>
+      <w:proofErr w:type="gramEnd"/>
+      <w:r>
+        <w:rPr>
+          <w:rFonts w:ascii="Consolas" w:eastAsia="Times New Roman" w:hAnsi="Consolas" w:cs="Times New Roman"/>
+          <w:color w:val="AA04F9"/>
+          <w:sz w:val="20"/>
+          <w:szCs w:val="20"/>
+          <w:lang w:eastAsia="ru-RU"/>
+        </w:rPr>
+        <w:t xml:space="preserve">'Введите желаемое время переходного процесса </w:t>
+      </w:r>
+      <w:proofErr w:type="spellStart"/>
+      <w:r>
+        <w:rPr>
+          <w:rFonts w:ascii="Consolas" w:eastAsia="Times New Roman" w:hAnsi="Consolas" w:cs="Times New Roman"/>
+          <w:color w:val="AA04F9"/>
+          <w:sz w:val="20"/>
+          <w:szCs w:val="20"/>
+          <w:lang w:eastAsia="ru-RU"/>
+        </w:rPr>
+        <w:t>tgel</w:t>
+      </w:r>
+      <w:proofErr w:type="spellEnd"/>
+      <w:r>
+        <w:rPr>
+          <w:rFonts w:ascii="Consolas" w:eastAsia="Times New Roman" w:hAnsi="Consolas" w:cs="Times New Roman"/>
+          <w:color w:val="AA04F9"/>
+          <w:sz w:val="20"/>
+          <w:szCs w:val="20"/>
+          <w:lang w:eastAsia="ru-RU"/>
+        </w:rPr>
+        <w:t xml:space="preserve"> = '</w:t>
+      </w:r>
+      <w:r>
+        <w:rPr>
+          <w:rFonts w:ascii="Consolas" w:eastAsia="Times New Roman" w:hAnsi="Consolas" w:cs="Times New Roman"/>
+          <w:sz w:val="20"/>
+          <w:szCs w:val="20"/>
+          <w:lang w:eastAsia="ru-RU"/>
+        </w:rPr>
+        <w:t>)</w:t>
+      </w:r>
+    </w:p>
+    <w:p>
+      <w:pPr>
+        <w:spacing w:after="0" w:line="240" w:lineRule="auto"/>
+        <w:jc w:val="left"/>
+        <w:rPr>
+          <w:rFonts w:ascii="Consolas" w:eastAsia="Times New Roman" w:hAnsi="Consolas" w:cs="Times New Roman"/>
+          <w:sz w:val="20"/>
+          <w:szCs w:val="20"/>
+          <w:lang w:eastAsia="ru-RU"/>
+        </w:rPr>
+      </w:pPr>
+      <w:r>
+        <w:rPr>
+          <w:rFonts w:ascii="Consolas" w:eastAsia="Times New Roman" w:hAnsi="Consolas" w:cs="Times New Roman"/>
+          <w:sz w:val="20"/>
+          <w:szCs w:val="20"/>
+          <w:lang w:eastAsia="ru-RU"/>
+        </w:rPr>
+        <w:t xml:space="preserve">w0 = </w:t>
+      </w:r>
+      <w:proofErr w:type="spellStart"/>
+      <w:r>
+        <w:rPr>
+          <w:rFonts w:ascii="Consolas" w:eastAsia="Times New Roman" w:hAnsi="Consolas" w:cs="Times New Roman"/>
+          <w:sz w:val="20"/>
+          <w:szCs w:val="20"/>
+          <w:lang w:eastAsia="ru-RU"/>
+        </w:rPr>
+        <w:t>tau</w:t>
+      </w:r>
+      <w:proofErr w:type="spellEnd"/>
+      <w:r>
+        <w:rPr>
+          <w:rFonts w:ascii="Consolas" w:eastAsia="Times New Roman" w:hAnsi="Consolas" w:cs="Times New Roman"/>
+          <w:sz w:val="20"/>
+          <w:szCs w:val="20"/>
+          <w:lang w:eastAsia="ru-RU"/>
+        </w:rPr>
+        <w:t>/</w:t>
+      </w:r>
+      <w:proofErr w:type="spellStart"/>
+      <w:proofErr w:type="gramStart"/>
+      <w:r>
+        <w:rPr>
+          <w:rFonts w:ascii="Consolas" w:eastAsia="Times New Roman" w:hAnsi="Consolas" w:cs="Times New Roman"/>
+          <w:sz w:val="20"/>
+          <w:szCs w:val="20"/>
+          <w:lang w:eastAsia="ru-RU"/>
+        </w:rPr>
+        <w:t>tgel</w:t>
+      </w:r>
+      <w:proofErr w:type="spellEnd"/>
+      <w:r>
+        <w:rPr>
+          <w:rFonts w:ascii="Consolas" w:eastAsia="Times New Roman" w:hAnsi="Consolas" w:cs="Times New Roman"/>
+          <w:sz w:val="20"/>
+          <w:szCs w:val="20"/>
+          <w:lang w:eastAsia="ru-RU"/>
+        </w:rPr>
+        <w:t>;</w:t>
+      </w:r>
+      <w:r>
+        <w:rPr>
+          <w:rFonts w:ascii="Consolas" w:eastAsia="Times New Roman" w:hAnsi="Consolas" w:cs="Times New Roman"/>
+          <w:color w:val="028009"/>
+          <w:sz w:val="20"/>
+          <w:szCs w:val="20"/>
+          <w:lang w:eastAsia="ru-RU"/>
+        </w:rPr>
+        <w:t>%</w:t>
+      </w:r>
+      <w:proofErr w:type="gramEnd"/>
+      <w:r>
+        <w:rPr>
+          <w:rFonts w:ascii="Consolas" w:eastAsia="Times New Roman" w:hAnsi="Consolas" w:cs="Times New Roman"/>
+          <w:color w:val="028009"/>
+          <w:sz w:val="20"/>
+          <w:szCs w:val="20"/>
+          <w:lang w:eastAsia="ru-RU"/>
+        </w:rPr>
+        <w:t xml:space="preserve"> Значение среднегеометрического корня</w:t>
+      </w:r>
+    </w:p>
+    <w:p>
+      <w:pPr>
+        <w:spacing w:after="0" w:line="240" w:lineRule="auto"/>
+        <w:jc w:val="left"/>
+        <w:rPr>
+          <w:rFonts w:ascii="Consolas" w:eastAsia="Times New Roman" w:hAnsi="Consolas" w:cs="Times New Roman"/>
+          <w:sz w:val="20"/>
+          <w:szCs w:val="20"/>
+          <w:lang w:eastAsia="ru-RU"/>
+        </w:rPr>
+      </w:pPr>
+      <w:proofErr w:type="spellStart"/>
+      <w:r>
+        <w:rPr>
+          <w:rFonts w:ascii="Consolas" w:eastAsia="Times New Roman" w:hAnsi="Consolas" w:cs="Times New Roman"/>
+          <w:color w:val="0E00FF"/>
+          <w:sz w:val="20"/>
+          <w:szCs w:val="20"/>
+          <w:lang w:eastAsia="ru-RU"/>
+        </w:rPr>
+        <w:t>for</w:t>
+      </w:r>
+      <w:proofErr w:type="spellEnd"/>
+      <w:r>
+        <w:rPr>
+          <w:rFonts w:ascii="Consolas" w:eastAsia="Times New Roman" w:hAnsi="Consolas" w:cs="Times New Roman"/>
+          <w:color w:val="0E00FF"/>
+          <w:sz w:val="20"/>
+          <w:szCs w:val="20"/>
+          <w:lang w:eastAsia="ru-RU"/>
+        </w:rPr>
+        <w:t xml:space="preserve"> </w:t>
+      </w:r>
+      <w:r>
+        <w:rPr>
+          <w:rFonts w:ascii="Consolas" w:eastAsia="Times New Roman" w:hAnsi="Consolas" w:cs="Times New Roman"/>
+          <w:sz w:val="20"/>
+          <w:szCs w:val="20"/>
+          <w:lang w:eastAsia="ru-RU"/>
+        </w:rPr>
+        <w:t>i=</w:t>
+      </w:r>
+      <w:proofErr w:type="gramStart"/>
+      <w:r>
+        <w:rPr>
+          <w:rFonts w:ascii="Consolas" w:eastAsia="Times New Roman" w:hAnsi="Consolas" w:cs="Times New Roman"/>
+          <w:sz w:val="20"/>
+          <w:szCs w:val="20"/>
+          <w:lang w:eastAsia="ru-RU"/>
+        </w:rPr>
+        <w:t>1:n</w:t>
+      </w:r>
+      <w:proofErr w:type="gramEnd"/>
+      <w:r>
+        <w:rPr>
+          <w:rFonts w:ascii="Consolas" w:eastAsia="Times New Roman" w:hAnsi="Consolas" w:cs="Times New Roman"/>
+          <w:sz w:val="20"/>
+          <w:szCs w:val="20"/>
+          <w:lang w:eastAsia="ru-RU"/>
+        </w:rPr>
+        <w:t xml:space="preserve">     </w:t>
+      </w:r>
+      <w:r>
+        <w:rPr>
+          <w:rFonts w:ascii="Consolas" w:eastAsia="Times New Roman" w:hAnsi="Consolas" w:cs="Times New Roman"/>
+          <w:color w:val="028009"/>
+          <w:sz w:val="20"/>
+          <w:szCs w:val="20"/>
+          <w:lang w:eastAsia="ru-RU"/>
+        </w:rPr>
+        <w:t>% Расчет коэффициентов желаемого полинома</w:t>
+      </w:r>
+    </w:p>
+    <w:p>
+      <w:pPr>
+        <w:spacing w:after="0" w:line="240" w:lineRule="auto"/>
+        <w:jc w:val="left"/>
+        <w:rPr>
+          <w:rFonts w:ascii="Consolas" w:eastAsia="Times New Roman" w:hAnsi="Consolas" w:cs="Times New Roman"/>
+          <w:sz w:val="20"/>
+          <w:szCs w:val="20"/>
+          <w:lang w:val="en-US" w:eastAsia="ru-RU"/>
+        </w:rPr>
+      </w:pPr>
+      <w:r>
+        <w:rPr>
+          <w:rFonts w:ascii="Consolas" w:eastAsia="Times New Roman" w:hAnsi="Consolas" w:cs="Times New Roman"/>
+          <w:sz w:val="20"/>
+          <w:szCs w:val="20"/>
+          <w:lang w:eastAsia="ru-RU"/>
+        </w:rPr>
+        <w:t xml:space="preserve">    </w:t>
+      </w:r>
+      <w:r>
+        <w:rPr>
+          <w:rFonts w:ascii="Consolas" w:eastAsia="Times New Roman" w:hAnsi="Consolas" w:cs="Times New Roman"/>
+          <w:sz w:val="20"/>
+          <w:szCs w:val="20"/>
+          <w:lang w:val="en-US" w:eastAsia="ru-RU"/>
+        </w:rPr>
+        <w:t>a(i+</w:t>
+      </w:r>
+      <w:proofErr w:type="gramStart"/>
+      <w:r>
+        <w:rPr>
+          <w:rFonts w:ascii="Consolas" w:eastAsia="Times New Roman" w:hAnsi="Consolas" w:cs="Times New Roman"/>
+          <w:sz w:val="20"/>
+          <w:szCs w:val="20"/>
+          <w:lang w:val="en-US" w:eastAsia="ru-RU"/>
+        </w:rPr>
+        <w:t>1)=</w:t>
+      </w:r>
+      <w:proofErr w:type="gramEnd"/>
+      <w:r>
+        <w:rPr>
+          <w:rFonts w:ascii="Consolas" w:eastAsia="Times New Roman" w:hAnsi="Consolas" w:cs="Times New Roman"/>
+          <w:sz w:val="20"/>
+          <w:szCs w:val="20"/>
+          <w:lang w:val="en-US" w:eastAsia="ru-RU"/>
+        </w:rPr>
+        <w:t>a(i+1).*w0^(</w:t>
+      </w:r>
+      <w:proofErr w:type="spellStart"/>
+      <w:r>
+        <w:rPr>
+          <w:rFonts w:ascii="Consolas" w:eastAsia="Times New Roman" w:hAnsi="Consolas" w:cs="Times New Roman"/>
+          <w:sz w:val="20"/>
+          <w:szCs w:val="20"/>
+          <w:lang w:val="en-US" w:eastAsia="ru-RU"/>
+        </w:rPr>
+        <w:t>i</w:t>
+      </w:r>
+      <w:proofErr w:type="spellEnd"/>
+      <w:r>
+        <w:rPr>
+          <w:rFonts w:ascii="Consolas" w:eastAsia="Times New Roman" w:hAnsi="Consolas" w:cs="Times New Roman"/>
+          <w:sz w:val="20"/>
+          <w:szCs w:val="20"/>
+          <w:lang w:val="en-US" w:eastAsia="ru-RU"/>
+        </w:rPr>
+        <w:t xml:space="preserve">);  </w:t>
+      </w:r>
+    </w:p>
+    <w:p>
+      <w:pPr>
+        <w:spacing w:after="0" w:line="240" w:lineRule="auto"/>
+        <w:jc w:val="left"/>
+        <w:rPr>
+          <w:rFonts w:ascii="Consolas" w:eastAsia="Times New Roman" w:hAnsi="Consolas" w:cs="Times New Roman"/>
+          <w:sz w:val="20"/>
+          <w:szCs w:val="20"/>
+          <w:lang w:val="en-US" w:eastAsia="ru-RU"/>
+        </w:rPr>
+      </w:pPr>
+      <w:r>
+        <w:rPr>
+          <w:rFonts w:ascii="Consolas" w:eastAsia="Times New Roman" w:hAnsi="Consolas" w:cs="Times New Roman"/>
+          <w:color w:val="0E00FF"/>
+          <w:sz w:val="20"/>
+          <w:szCs w:val="20"/>
+          <w:lang w:val="en-US" w:eastAsia="ru-RU"/>
+        </w:rPr>
+        <w:t>end</w:t>
+      </w:r>
+    </w:p>
+    <w:p>
+      <w:pPr>
+        <w:spacing w:after="0" w:line="240" w:lineRule="auto"/>
+        <w:jc w:val="left"/>
+        <w:rPr>
+          <w:rFonts w:ascii="Consolas" w:eastAsia="Times New Roman" w:hAnsi="Consolas" w:cs="Times New Roman"/>
+          <w:sz w:val="20"/>
+          <w:szCs w:val="20"/>
+          <w:lang w:val="en-US" w:eastAsia="ru-RU"/>
+        </w:rPr>
+      </w:pPr>
+      <w:r>
+        <w:rPr>
+          <w:rFonts w:ascii="Consolas" w:eastAsia="Times New Roman" w:hAnsi="Consolas" w:cs="Times New Roman"/>
+          <w:sz w:val="20"/>
+          <w:szCs w:val="20"/>
+          <w:lang w:val="en-US" w:eastAsia="ru-RU"/>
+        </w:rPr>
+        <w:t xml:space="preserve">b=a(n+1); </w:t>
+      </w:r>
+      <w:r>
+        <w:rPr>
+          <w:rFonts w:ascii="Consolas" w:eastAsia="Times New Roman" w:hAnsi="Consolas" w:cs="Times New Roman"/>
+          <w:color w:val="028009"/>
+          <w:sz w:val="20"/>
+          <w:szCs w:val="20"/>
+          <w:lang w:val="en-US" w:eastAsia="ru-RU"/>
+        </w:rPr>
+        <w:t xml:space="preserve">% </w:t>
+      </w:r>
+      <w:r>
+        <w:rPr>
+          <w:rFonts w:ascii="Consolas" w:eastAsia="Times New Roman" w:hAnsi="Consolas" w:cs="Times New Roman"/>
+          <w:color w:val="028009"/>
+          <w:sz w:val="20"/>
+          <w:szCs w:val="20"/>
+          <w:lang w:eastAsia="ru-RU"/>
+        </w:rPr>
+        <w:t>Расчет</w:t>
+      </w:r>
+      <w:r>
+        <w:rPr>
+          <w:rFonts w:ascii="Consolas" w:eastAsia="Times New Roman" w:hAnsi="Consolas" w:cs="Times New Roman"/>
+          <w:color w:val="028009"/>
+          <w:sz w:val="20"/>
+          <w:szCs w:val="20"/>
+          <w:lang w:val="en-US" w:eastAsia="ru-RU"/>
+        </w:rPr>
+        <w:t xml:space="preserve"> </w:t>
+      </w:r>
+      <w:r>
+        <w:rPr>
+          <w:rFonts w:ascii="Consolas" w:eastAsia="Times New Roman" w:hAnsi="Consolas" w:cs="Times New Roman"/>
+          <w:color w:val="028009"/>
+          <w:sz w:val="20"/>
+          <w:szCs w:val="20"/>
+          <w:lang w:eastAsia="ru-RU"/>
+        </w:rPr>
+        <w:t>коэффициента</w:t>
+      </w:r>
+      <w:r>
+        <w:rPr>
+          <w:rFonts w:ascii="Consolas" w:eastAsia="Times New Roman" w:hAnsi="Consolas" w:cs="Times New Roman"/>
+          <w:color w:val="028009"/>
+          <w:sz w:val="20"/>
+          <w:szCs w:val="20"/>
+          <w:lang w:val="en-US" w:eastAsia="ru-RU"/>
+        </w:rPr>
+        <w:t xml:space="preserve"> </w:t>
+      </w:r>
+      <w:r>
+        <w:rPr>
+          <w:rFonts w:ascii="Consolas" w:eastAsia="Times New Roman" w:hAnsi="Consolas" w:cs="Times New Roman"/>
+          <w:color w:val="028009"/>
+          <w:sz w:val="20"/>
+          <w:szCs w:val="20"/>
+          <w:lang w:eastAsia="ru-RU"/>
+        </w:rPr>
+        <w:t>числителя</w:t>
+      </w:r>
+      <w:r>
+        <w:rPr>
+          <w:rFonts w:ascii="Consolas" w:eastAsia="Times New Roman" w:hAnsi="Consolas" w:cs="Times New Roman"/>
+          <w:color w:val="028009"/>
+          <w:sz w:val="20"/>
+          <w:szCs w:val="20"/>
+          <w:lang w:val="en-US" w:eastAsia="ru-RU"/>
+        </w:rPr>
+        <w:t xml:space="preserve"> </w:t>
+      </w:r>
+      <w:r>
+        <w:rPr>
+          <w:rFonts w:ascii="Consolas" w:eastAsia="Times New Roman" w:hAnsi="Consolas" w:cs="Times New Roman"/>
+          <w:color w:val="028009"/>
+          <w:sz w:val="20"/>
+          <w:szCs w:val="20"/>
+          <w:lang w:eastAsia="ru-RU"/>
+        </w:rPr>
+        <w:t>ПФ</w:t>
+      </w:r>
+    </w:p>
+    <w:p>
+      <w:pPr>
+        <w:spacing w:after="0" w:line="240" w:lineRule="auto"/>
+        <w:jc w:val="left"/>
+        <w:rPr>
+          <w:rFonts w:ascii="Consolas" w:eastAsia="Times New Roman" w:hAnsi="Consolas" w:cs="Times New Roman"/>
+          <w:sz w:val="20"/>
+          <w:szCs w:val="20"/>
+          <w:lang w:eastAsia="ru-RU"/>
+        </w:rPr>
+      </w:pPr>
+      <w:r>
+        <w:rPr>
+          <w:rFonts w:ascii="Consolas" w:eastAsia="Times New Roman" w:hAnsi="Consolas" w:cs="Times New Roman"/>
+          <w:sz w:val="20"/>
+          <w:szCs w:val="20"/>
+          <w:lang w:eastAsia="ru-RU"/>
+        </w:rPr>
+        <w:t>SYS1=</w:t>
+      </w:r>
+      <w:proofErr w:type="spellStart"/>
+      <w:r>
+        <w:rPr>
+          <w:rFonts w:ascii="Consolas" w:eastAsia="Times New Roman" w:hAnsi="Consolas" w:cs="Times New Roman"/>
+          <w:sz w:val="20"/>
+          <w:szCs w:val="20"/>
+          <w:lang w:eastAsia="ru-RU"/>
+        </w:rPr>
+        <w:t>tf</w:t>
+      </w:r>
+      <w:proofErr w:type="spellEnd"/>
+      <w:r>
+        <w:rPr>
+          <w:rFonts w:ascii="Consolas" w:eastAsia="Times New Roman" w:hAnsi="Consolas" w:cs="Times New Roman"/>
+          <w:sz w:val="20"/>
+          <w:szCs w:val="20"/>
+          <w:lang w:eastAsia="ru-RU"/>
+        </w:rPr>
+        <w:t>(</w:t>
+      </w:r>
+      <w:proofErr w:type="spellStart"/>
+      <w:proofErr w:type="gramStart"/>
+      <w:r>
+        <w:rPr>
+          <w:rFonts w:ascii="Consolas" w:eastAsia="Times New Roman" w:hAnsi="Consolas" w:cs="Times New Roman"/>
+          <w:sz w:val="20"/>
+          <w:szCs w:val="20"/>
+          <w:lang w:eastAsia="ru-RU"/>
+        </w:rPr>
+        <w:t>b,a</w:t>
+      </w:r>
+      <w:proofErr w:type="spellEnd"/>
+      <w:proofErr w:type="gramEnd"/>
+      <w:r>
+        <w:rPr>
+          <w:rFonts w:ascii="Consolas" w:eastAsia="Times New Roman" w:hAnsi="Consolas" w:cs="Times New Roman"/>
+          <w:sz w:val="20"/>
+          <w:szCs w:val="20"/>
+          <w:lang w:eastAsia="ru-RU"/>
+        </w:rPr>
+        <w:t>);</w:t>
+      </w:r>
+    </w:p>
+    <w:p>
+      <w:pPr>
+        <w:spacing w:after="0" w:line="240" w:lineRule="auto"/>
+        <w:jc w:val="left"/>
+        <w:rPr>
+          <w:rFonts w:ascii="Consolas" w:eastAsia="Times New Roman" w:hAnsi="Consolas" w:cs="Times New Roman"/>
+          <w:sz w:val="20"/>
+          <w:szCs w:val="20"/>
+          <w:lang w:eastAsia="ru-RU"/>
+        </w:rPr>
+      </w:pPr>
+      <w:r>
+        <w:rPr>
+          <w:rFonts w:ascii="Consolas" w:eastAsia="Times New Roman" w:hAnsi="Consolas" w:cs="Times New Roman"/>
+          <w:sz w:val="20"/>
+          <w:szCs w:val="20"/>
+          <w:lang w:eastAsia="ru-RU"/>
+        </w:rPr>
+        <w:t>[</w:t>
+      </w:r>
+      <w:proofErr w:type="spellStart"/>
+      <w:proofErr w:type="gramStart"/>
+      <w:r>
+        <w:rPr>
+          <w:rFonts w:ascii="Consolas" w:eastAsia="Times New Roman" w:hAnsi="Consolas" w:cs="Times New Roman"/>
+          <w:sz w:val="20"/>
+          <w:szCs w:val="20"/>
+          <w:lang w:eastAsia="ru-RU"/>
+        </w:rPr>
+        <w:t>z,p</w:t>
+      </w:r>
+      <w:proofErr w:type="gramEnd"/>
+      <w:r>
+        <w:rPr>
+          <w:rFonts w:ascii="Consolas" w:eastAsia="Times New Roman" w:hAnsi="Consolas" w:cs="Times New Roman"/>
+          <w:sz w:val="20"/>
+          <w:szCs w:val="20"/>
+          <w:lang w:eastAsia="ru-RU"/>
+        </w:rPr>
+        <w:t>,k</w:t>
+      </w:r>
+      <w:proofErr w:type="spellEnd"/>
+      <w:r>
+        <w:rPr>
+          <w:rFonts w:ascii="Consolas" w:eastAsia="Times New Roman" w:hAnsi="Consolas" w:cs="Times New Roman"/>
+          <w:sz w:val="20"/>
+          <w:szCs w:val="20"/>
+          <w:lang w:eastAsia="ru-RU"/>
+        </w:rPr>
+        <w:t>]=tf2zp(</w:t>
+      </w:r>
+      <w:proofErr w:type="spellStart"/>
+      <w:r>
+        <w:rPr>
+          <w:rFonts w:ascii="Consolas" w:eastAsia="Times New Roman" w:hAnsi="Consolas" w:cs="Times New Roman"/>
+          <w:sz w:val="20"/>
+          <w:szCs w:val="20"/>
+          <w:lang w:eastAsia="ru-RU"/>
+        </w:rPr>
+        <w:t>b,a</w:t>
+      </w:r>
+      <w:proofErr w:type="spellEnd"/>
+      <w:r>
+        <w:rPr>
+          <w:rFonts w:ascii="Consolas" w:eastAsia="Times New Roman" w:hAnsi="Consolas" w:cs="Times New Roman"/>
+          <w:sz w:val="20"/>
+          <w:szCs w:val="20"/>
+          <w:lang w:eastAsia="ru-RU"/>
+        </w:rPr>
+        <w:t>);</w:t>
+      </w:r>
+      <w:r>
+        <w:rPr>
+          <w:rFonts w:ascii="Consolas" w:eastAsia="Times New Roman" w:hAnsi="Consolas" w:cs="Times New Roman"/>
+          <w:color w:val="028009"/>
+          <w:sz w:val="20"/>
+          <w:szCs w:val="20"/>
+          <w:lang w:eastAsia="ru-RU"/>
+        </w:rPr>
+        <w:t>% Векторы нулей, полюсов и коэффициент усиления желаемой системы</w:t>
+      </w:r>
+    </w:p>
+    <w:p>
+      <w:pPr>
+        <w:spacing w:after="0" w:line="240" w:lineRule="auto"/>
+        <w:jc w:val="left"/>
+        <w:rPr>
+          <w:rFonts w:ascii="Consolas" w:eastAsia="Times New Roman" w:hAnsi="Consolas" w:cs="Times New Roman"/>
+          <w:sz w:val="20"/>
+          <w:szCs w:val="20"/>
+          <w:lang w:eastAsia="ru-RU"/>
+        </w:rPr>
+      </w:pPr>
+      <w:proofErr w:type="spellStart"/>
+      <w:r>
+        <w:rPr>
+          <w:rFonts w:ascii="Consolas" w:eastAsia="Times New Roman" w:hAnsi="Consolas" w:cs="Times New Roman"/>
+          <w:sz w:val="20"/>
+          <w:szCs w:val="20"/>
+          <w:lang w:eastAsia="ru-RU"/>
+        </w:rPr>
+        <w:t>figure</w:t>
+      </w:r>
+      <w:proofErr w:type="spellEnd"/>
+    </w:p>
+    <w:p>
+      <w:pPr>
+        <w:spacing w:after="0" w:line="240" w:lineRule="auto"/>
+        <w:jc w:val="left"/>
+        <w:rPr>
+          <w:rFonts w:ascii="Consolas" w:eastAsia="Times New Roman" w:hAnsi="Consolas" w:cs="Times New Roman"/>
+          <w:sz w:val="20"/>
+          <w:szCs w:val="20"/>
+          <w:lang w:eastAsia="ru-RU"/>
+        </w:rPr>
+      </w:pPr>
+      <w:proofErr w:type="spellStart"/>
+      <w:proofErr w:type="gramStart"/>
+      <w:r>
+        <w:rPr>
+          <w:rFonts w:ascii="Consolas" w:eastAsia="Times New Roman" w:hAnsi="Consolas" w:cs="Times New Roman"/>
+          <w:sz w:val="20"/>
+          <w:szCs w:val="20"/>
+          <w:lang w:eastAsia="ru-RU"/>
+        </w:rPr>
+        <w:t>step</w:t>
+      </w:r>
+      <w:proofErr w:type="spellEnd"/>
+      <w:r>
+        <w:rPr>
+          <w:rFonts w:ascii="Consolas" w:eastAsia="Times New Roman" w:hAnsi="Consolas" w:cs="Times New Roman"/>
+          <w:sz w:val="20"/>
+          <w:szCs w:val="20"/>
+          <w:lang w:eastAsia="ru-RU"/>
+        </w:rPr>
+        <w:t>(</w:t>
+      </w:r>
+      <w:proofErr w:type="gramEnd"/>
+      <w:r>
+        <w:rPr>
+          <w:rFonts w:ascii="Consolas" w:eastAsia="Times New Roman" w:hAnsi="Consolas" w:cs="Times New Roman"/>
+          <w:sz w:val="20"/>
+          <w:szCs w:val="20"/>
+          <w:lang w:eastAsia="ru-RU"/>
+        </w:rPr>
+        <w:t xml:space="preserve">SYS1), </w:t>
+      </w:r>
+      <w:proofErr w:type="spellStart"/>
+      <w:r>
+        <w:rPr>
+          <w:rFonts w:ascii="Consolas" w:eastAsia="Times New Roman" w:hAnsi="Consolas" w:cs="Times New Roman"/>
+          <w:sz w:val="20"/>
+          <w:szCs w:val="20"/>
+          <w:lang w:eastAsia="ru-RU"/>
+        </w:rPr>
+        <w:t>title</w:t>
+      </w:r>
+      <w:proofErr w:type="spellEnd"/>
+      <w:r>
+        <w:rPr>
+          <w:rFonts w:ascii="Consolas" w:eastAsia="Times New Roman" w:hAnsi="Consolas" w:cs="Times New Roman"/>
+          <w:sz w:val="20"/>
+          <w:szCs w:val="20"/>
+          <w:lang w:eastAsia="ru-RU"/>
+        </w:rPr>
+        <w:t>(</w:t>
+      </w:r>
+      <w:r>
+        <w:rPr>
+          <w:rFonts w:ascii="Consolas" w:eastAsia="Times New Roman" w:hAnsi="Consolas" w:cs="Times New Roman"/>
+          <w:color w:val="AA04F9"/>
+          <w:sz w:val="20"/>
+          <w:szCs w:val="20"/>
+          <w:lang w:eastAsia="ru-RU"/>
+        </w:rPr>
+        <w:t>'Переходный процесс в желаемой системе'</w:t>
+      </w:r>
+      <w:r>
+        <w:rPr>
+          <w:rFonts w:ascii="Consolas" w:eastAsia="Times New Roman" w:hAnsi="Consolas" w:cs="Times New Roman"/>
+          <w:sz w:val="20"/>
+          <w:szCs w:val="20"/>
+          <w:lang w:eastAsia="ru-RU"/>
+        </w:rPr>
+        <w:t>);</w:t>
+      </w:r>
+    </w:p>
+    <w:p>
+      <w:pPr>
+        <w:spacing w:after="0" w:line="240" w:lineRule="auto"/>
+        <w:jc w:val="left"/>
+        <w:rPr>
+          <w:rFonts w:ascii="Consolas" w:eastAsia="Times New Roman" w:hAnsi="Consolas" w:cs="Times New Roman"/>
+          <w:sz w:val="20"/>
+          <w:szCs w:val="20"/>
+          <w:lang w:eastAsia="ru-RU"/>
+        </w:rPr>
+      </w:pPr>
+      <w:proofErr w:type="spellStart"/>
+      <w:r>
+        <w:rPr>
+          <w:rFonts w:ascii="Consolas" w:eastAsia="Times New Roman" w:hAnsi="Consolas" w:cs="Times New Roman"/>
+          <w:sz w:val="20"/>
+          <w:szCs w:val="20"/>
+          <w:lang w:eastAsia="ru-RU"/>
+        </w:rPr>
+        <w:t>grid</w:t>
+      </w:r>
+      <w:proofErr w:type="spellEnd"/>
+      <w:r>
+        <w:rPr>
+          <w:rFonts w:ascii="Consolas" w:eastAsia="Times New Roman" w:hAnsi="Consolas" w:cs="Times New Roman"/>
+          <w:color w:val="028009"/>
+          <w:sz w:val="20"/>
+          <w:szCs w:val="20"/>
+          <w:lang w:eastAsia="ru-RU"/>
+        </w:rPr>
+        <w:t>% Переходный процесс в желаемой системе</w:t>
+      </w:r>
+    </w:p>
+    <w:p>
+      <w:pPr>
+        <w:spacing w:after="0" w:line="240" w:lineRule="auto"/>
+        <w:jc w:val="left"/>
+        <w:rPr>
+          <w:rFonts w:ascii="Consolas" w:eastAsia="Times New Roman" w:hAnsi="Consolas" w:cs="Times New Roman"/>
+          <w:sz w:val="20"/>
+          <w:szCs w:val="20"/>
+          <w:lang w:eastAsia="ru-RU"/>
+        </w:rPr>
+      </w:pPr>
+      <w:proofErr w:type="spellStart"/>
+      <w:proofErr w:type="gramStart"/>
+      <w:r>
+        <w:rPr>
+          <w:rFonts w:ascii="Consolas" w:eastAsia="Times New Roman" w:hAnsi="Consolas" w:cs="Times New Roman"/>
+          <w:sz w:val="20"/>
+          <w:szCs w:val="20"/>
+          <w:lang w:eastAsia="ru-RU"/>
+        </w:rPr>
+        <w:t>disp</w:t>
+      </w:r>
+      <w:proofErr w:type="spellEnd"/>
+      <w:r>
+        <w:rPr>
+          <w:rFonts w:ascii="Consolas" w:eastAsia="Times New Roman" w:hAnsi="Consolas" w:cs="Times New Roman"/>
+          <w:sz w:val="20"/>
+          <w:szCs w:val="20"/>
+          <w:lang w:eastAsia="ru-RU"/>
+        </w:rPr>
+        <w:t>(</w:t>
+      </w:r>
+      <w:proofErr w:type="gramEnd"/>
+      <w:r>
+        <w:rPr>
+          <w:rFonts w:ascii="Consolas" w:eastAsia="Times New Roman" w:hAnsi="Consolas" w:cs="Times New Roman"/>
+          <w:color w:val="AA04F9"/>
+          <w:sz w:val="20"/>
+          <w:szCs w:val="20"/>
+          <w:lang w:eastAsia="ru-RU"/>
+        </w:rPr>
+        <w:t>'Вектор желаемых полюсов'</w:t>
+      </w:r>
+      <w:r>
+        <w:rPr>
+          <w:rFonts w:ascii="Consolas" w:eastAsia="Times New Roman" w:hAnsi="Consolas" w:cs="Times New Roman"/>
+          <w:sz w:val="20"/>
+          <w:szCs w:val="20"/>
+          <w:lang w:eastAsia="ru-RU"/>
+        </w:rPr>
+        <w:t>)</w:t>
+      </w:r>
+    </w:p>
+    <w:p>
+      <w:pPr>
+        <w:spacing w:after="0" w:line="240" w:lineRule="auto"/>
+        <w:jc w:val="left"/>
+        <w:rPr>
+          <w:rFonts w:ascii="Consolas" w:eastAsia="Times New Roman" w:hAnsi="Consolas" w:cs="Times New Roman"/>
+          <w:sz w:val="20"/>
+          <w:szCs w:val="20"/>
+          <w:lang w:eastAsia="ru-RU"/>
+        </w:rPr>
+      </w:pPr>
+      <w:r>
+        <w:rPr>
+          <w:rFonts w:ascii="Consolas" w:eastAsia="Times New Roman" w:hAnsi="Consolas" w:cs="Times New Roman"/>
+          <w:sz w:val="20"/>
+          <w:szCs w:val="20"/>
+          <w:lang w:eastAsia="ru-RU"/>
+        </w:rPr>
+        <w:t>p</w:t>
+      </w:r>
+    </w:p>
+    <w:p>
+      <w:pPr>
+        <w:spacing w:after="0" w:line="240" w:lineRule="auto"/>
+        <w:jc w:val="left"/>
+        <w:rPr>
+          <w:rFonts w:ascii="Consolas" w:eastAsia="Times New Roman" w:hAnsi="Consolas" w:cs="Times New Roman"/>
+          <w:sz w:val="20"/>
+          <w:szCs w:val="20"/>
+          <w:lang w:eastAsia="ru-RU"/>
+        </w:rPr>
+      </w:pPr>
+      <w:proofErr w:type="spellStart"/>
+      <w:proofErr w:type="gramStart"/>
+      <w:r>
+        <w:rPr>
+          <w:rFonts w:ascii="Consolas" w:eastAsia="Times New Roman" w:hAnsi="Consolas" w:cs="Times New Roman"/>
+          <w:sz w:val="20"/>
+          <w:szCs w:val="20"/>
+          <w:lang w:eastAsia="ru-RU"/>
+        </w:rPr>
+        <w:t>disp</w:t>
+      </w:r>
+      <w:proofErr w:type="spellEnd"/>
+      <w:r>
+        <w:rPr>
+          <w:rFonts w:ascii="Consolas" w:eastAsia="Times New Roman" w:hAnsi="Consolas" w:cs="Times New Roman"/>
+          <w:sz w:val="20"/>
+          <w:szCs w:val="20"/>
+          <w:lang w:eastAsia="ru-RU"/>
+        </w:rPr>
+        <w:t>(</w:t>
+      </w:r>
+      <w:proofErr w:type="gramEnd"/>
+      <w:r>
+        <w:rPr>
+          <w:rFonts w:ascii="Consolas" w:eastAsia="Times New Roman" w:hAnsi="Consolas" w:cs="Times New Roman"/>
+          <w:color w:val="AA04F9"/>
+          <w:sz w:val="20"/>
+          <w:szCs w:val="20"/>
+          <w:lang w:eastAsia="ru-RU"/>
+        </w:rPr>
+        <w:t>'Коэффициент числителя ПФ желаемой системы'</w:t>
+      </w:r>
+      <w:r>
+        <w:rPr>
+          <w:rFonts w:ascii="Consolas" w:eastAsia="Times New Roman" w:hAnsi="Consolas" w:cs="Times New Roman"/>
+          <w:sz w:val="20"/>
+          <w:szCs w:val="20"/>
+          <w:lang w:eastAsia="ru-RU"/>
+        </w:rPr>
+        <w:t>)</w:t>
+      </w:r>
+    </w:p>
+    <w:p>
+      <w:pPr>
+        <w:spacing w:after="0" w:line="240" w:lineRule="auto"/>
+        <w:jc w:val="left"/>
+        <w:rPr>
+          <w:rFonts w:ascii="Consolas" w:eastAsia="Times New Roman" w:hAnsi="Consolas" w:cs="Times New Roman"/>
+          <w:sz w:val="20"/>
+          <w:szCs w:val="20"/>
+          <w:lang w:eastAsia="ru-RU"/>
+        </w:rPr>
+      </w:pPr>
+      <w:r>
+        <w:rPr>
+          <w:rFonts w:ascii="Consolas" w:eastAsia="Times New Roman" w:hAnsi="Consolas" w:cs="Times New Roman"/>
+          <w:sz w:val="20"/>
+          <w:szCs w:val="20"/>
+          <w:lang w:eastAsia="ru-RU"/>
+        </w:rPr>
+        <w:t>b</w:t>
+      </w:r>
+    </w:p>
+    <w:p>
+      <w:pPr>
+        <w:spacing w:after="0" w:line="240" w:lineRule="auto"/>
+        <w:jc w:val="left"/>
+        <w:rPr>
+          <w:rFonts w:ascii="Consolas" w:eastAsia="Times New Roman" w:hAnsi="Consolas" w:cs="Times New Roman"/>
+          <w:sz w:val="20"/>
+          <w:szCs w:val="20"/>
+          <w:lang w:eastAsia="ru-RU"/>
+        </w:rPr>
+      </w:pPr>
+    </w:p>
+    <w:p>
+      <w:pPr>
+        <w:rPr>
+          <w:lang w:eastAsia="ru-RU"/>
+        </w:rPr>
+      </w:pPr>
+      <w:r>
+        <w:rPr>
+          <w:lang w:eastAsia="ru-RU"/>
+        </w:rPr>
+        <w:t>Результатом расчета является следующий вектор:</w:t>
+      </w:r>
+    </w:p>
+    <w:p>
+      <w:pPr>
+        <w:rPr>
+          <w:sz w:val="20"/>
+          <w:lang w:eastAsia="ru-RU"/>
+        </w:rPr>
+      </w:pPr>
+      <w:r>
+        <w:rPr>
+          <w:sz w:val="20"/>
+          <w:lang w:eastAsia="ru-RU"/>
+        </w:rPr>
+        <w:t>p =</w:t>
+      </w:r>
+    </w:p>
+    <w:p>
+      <w:pPr>
+        <w:rPr>
+          <w:sz w:val="20"/>
+          <w:lang w:eastAsia="ru-RU"/>
+        </w:rPr>
+      </w:pPr>
+      <w:r>
+        <w:rPr>
+          <w:sz w:val="20"/>
+          <w:lang w:eastAsia="ru-RU"/>
+        </w:rPr>
+        <w:t xml:space="preserve">   1.0e+02 *</w:t>
+      </w:r>
+    </w:p>
+    <w:p>
+      <w:pPr>
+        <w:rPr>
+          <w:sz w:val="20"/>
+          <w:lang w:eastAsia="ru-RU"/>
+        </w:rPr>
+      </w:pPr>
+      <w:r>
+        <w:rPr>
+          <w:sz w:val="20"/>
+          <w:lang w:eastAsia="ru-RU"/>
+        </w:rPr>
+        <w:t xml:space="preserve">  -1.2580 + 0.0000i</w:t>
+      </w:r>
+    </w:p>
+    <w:p>
+      <w:pPr>
+        <w:rPr>
+          <w:sz w:val="20"/>
+          <w:lang w:eastAsia="ru-RU"/>
+        </w:rPr>
+      </w:pPr>
+      <w:r>
+        <w:rPr>
+          <w:sz w:val="20"/>
+          <w:lang w:eastAsia="ru-RU"/>
+        </w:rPr>
+        <w:t xml:space="preserve">  -1.2580 + 0.0000i</w:t>
+      </w:r>
+    </w:p>
+    <w:p>
+      <w:pPr>
+        <w:rPr>
+          <w:sz w:val="20"/>
+          <w:lang w:eastAsia="ru-RU"/>
+        </w:rPr>
+      </w:pPr>
+      <w:r>
+        <w:rPr>
+          <w:sz w:val="20"/>
+          <w:lang w:eastAsia="ru-RU"/>
+        </w:rPr>
+        <w:t xml:space="preserve">  -1.2580 - 0.0000i</w:t>
+      </w:r>
+    </w:p>
+    <w:p>
+      <w:pPr>
+        <w:spacing w:after="0" w:line="240" w:lineRule="auto"/>
+        <w:jc w:val="left"/>
+        <w:rPr>
+          <w:rFonts w:ascii="Consolas" w:eastAsia="Times New Roman" w:hAnsi="Consolas" w:cs="Times New Roman"/>
+          <w:sz w:val="20"/>
+          <w:szCs w:val="20"/>
+          <w:lang w:eastAsia="ru-RU"/>
+        </w:rPr>
+      </w:pPr>
+    </w:p>
+    <w:p>
+      <w:pPr>
+        <w:pStyle w:val="a4"/>
+        <w:numPr>
+          <w:ilvl w:val="0"/>
+          <w:numId w:val="3"/>
+        </w:numPr>
+        <w:rPr>
+          <w:rFonts w:cs="Times New Roman"/>
+          <w:i/>
+        </w:rPr>
+      </w:pPr>
+      <w:r>
+        <w:rPr>
+          <w:rFonts w:cs="Times New Roman"/>
+        </w:rPr>
+        <w:t xml:space="preserve">Расчет коэффициентов модального регулятора с </w:t>
+      </w:r>
+      <w:r>
+        <w:rPr>
+          <w:rFonts w:cs="Times New Roman"/>
+        </w:rPr>
+        <w:t xml:space="preserve">помощью функции </w:t>
+      </w:r>
+      <w:r>
+        <w:rPr>
+          <w:rFonts w:cs="Times New Roman"/>
+          <w:i/>
+          <w:lang w:val="en-US"/>
+        </w:rPr>
+        <w:t>acker</w:t>
+      </w:r>
+      <w:r>
+        <w:rPr>
+          <w:rFonts w:cs="Times New Roman"/>
+          <w:i/>
+        </w:rPr>
+        <w:t xml:space="preserve">. </w:t>
+      </w:r>
+      <w:r>
+        <w:rPr>
+          <w:rFonts w:cs="Times New Roman"/>
+          <w:i/>
+        </w:rPr>
+        <w:t xml:space="preserve">&gt;&gt; K = </w:t>
+      </w:r>
+      <w:proofErr w:type="spellStart"/>
+      <w:r>
+        <w:rPr>
+          <w:rFonts w:cs="Times New Roman"/>
+          <w:i/>
+        </w:rPr>
+        <w:t>acker</w:t>
+      </w:r>
+      <w:proofErr w:type="spellEnd"/>
+      <w:r>
+        <w:rPr>
+          <w:rFonts w:cs="Times New Roman"/>
+          <w:i/>
+        </w:rPr>
+        <w:t>(</w:t>
+      </w:r>
+      <w:proofErr w:type="spellStart"/>
+      <w:proofErr w:type="gramStart"/>
+      <w:r>
+        <w:rPr>
+          <w:rFonts w:cs="Times New Roman"/>
+          <w:i/>
+        </w:rPr>
+        <w:t>A,B</w:t>
+      </w:r>
+      <w:proofErr w:type="gramEnd"/>
+      <w:r>
+        <w:rPr>
+          <w:rFonts w:cs="Times New Roman"/>
+          <w:i/>
+        </w:rPr>
+        <w:t>,p</w:t>
+      </w:r>
+      <w:proofErr w:type="spellEnd"/>
+      <w:r>
+        <w:rPr>
+          <w:rFonts w:cs="Times New Roman"/>
+          <w:i/>
+        </w:rPr>
+        <w:t>)</w:t>
+      </w:r>
+    </w:p>
+    <w:p>
+      <w:pPr>
+        <w:ind w:left="360"/>
+        <w:rPr>
+          <w:rFonts w:cs="Times New Roman"/>
+          <w:i/>
+        </w:rPr>
+      </w:pPr>
+      <w:r>
+        <w:rPr>
+          <w:rFonts w:cs="Times New Roman"/>
+          <w:i/>
+        </w:rPr>
+        <w:t>K = 0.6695    0.1848    8.4218</w:t>
+      </w:r>
+    </w:p>
+    <w:p>
+      <w:pPr>
+        <w:pStyle w:val="a4"/>
+        <w:numPr>
+          <w:ilvl w:val="0"/>
+          <w:numId w:val="3"/>
+        </w:numPr>
+        <w:rPr>
+          <w:rFonts w:cs="Times New Roman"/>
+        </w:rPr>
+      </w:pPr>
+      <w:r>
+        <w:rPr>
+          <w:rFonts w:cs="Times New Roman"/>
+        </w:rPr>
+        <w:t xml:space="preserve">Замыкание </w:t>
+      </w:r>
+      <w:r>
+        <w:rPr>
+          <w:rFonts w:cs="Times New Roman"/>
+        </w:rPr>
+        <w:t>исходной системы регулятором. На рисунке 2 показана замкнутая модальным регулятором исходная система с ДПТ.</w:t>
+      </w:r>
+    </w:p>
+    <w:p>
+      <w:pPr>
+        <w:keepNext/>
+        <w:ind w:left="360"/>
+        <w:jc w:val="center"/>
+      </w:pPr>
+      <w:r>
+        <w:lastRenderedPageBreak/>
+        <w:drawing>
+          <wp:inline distT="0" distB="0" distL="0" distR="0" wp14:anchorId="213BD9D9" wp14:editId="5FBC308F">
+            <wp:extent cx="5940425" cy="2357120"/>
+            <wp:effectExtent l="0" t="0" r="3175" b="5080"/>
+            <wp:docPr id="2" name="Рисунок 2"/>
+            <wp:cNvGraphicFramePr>
+              <a:graphicFrameLocks xmlns:a="http://schemas.openxmlformats.org/drawingml/2006/main" noChangeAspect="1"/>
+            </wp:cNvGraphicFramePr>
+            <a:graphic xmlns:a="http://schemas.openxmlformats.org/drawingml/2006/main">
+              <a:graphicData uri="http://schemas.openxmlformats.org/drawingml/2006/picture">
+                <pic:pic xmlns:pic="http://schemas.openxmlformats.org/drawingml/2006/picture">
+                  <pic:nvPicPr>
+                    <pic:cNvPr id="1" name=""/>
+                    <pic:cNvPicPr/>
+                  </pic:nvPicPr>
+                  <pic:blipFill>
+                    <a:blip r:embed="rId10"/>
+                    <a:stretch>
+                      <a:fillRect/>
+                    </a:stretch>
+                  </pic:blipFill>
+                  <pic:spPr>
+                    <a:xfrm>
+                      <a:off x="0" y="0"/>
+                      <a:ext cx="5940425" cy="2357120"/>
+                    </a:xfrm>
+                    <a:prstGeom prst="rect">
+                      <a:avLst/>
+                    </a:prstGeom>
+                  </pic:spPr>
+                </pic:pic>
+              </a:graphicData>
+            </a:graphic>
+          </wp:inline>
+        </w:drawing>
+      </w:r>
+    </w:p>
+    <w:p>
+      <w:pPr>
+        <w:pStyle w:val="a6"/>
+        <w:jc w:val="center"/>
+      </w:pPr>
+      <w:proofErr w:type="spellStart"/>
+      <w:r>
+        <w:t>Figure</w:t>
+      </w:r>
+      <w:proofErr w:type="spellEnd"/>
+      <w:r>
+        <w:t xml:space="preserve"> </w:t>
+      </w:r>
+      <w:r>
+        <w:fldChar w:fldCharType="begin"/>
+      </w:r>
+      <w:r>
+        <w:instrText xml:space="preserve"> SEQ Figure \* ARABIC </w:instrText>
+      </w:r>
+      <w:r>
+        <w:fldChar w:fldCharType="separate"/>
+      </w:r>
+      <w:r>
+        <w:rPr>
+          <w:noProof/>
+        </w:rPr>
+        <w:t>2</w:t>
+      </w:r>
+      <w:r>
+        <w:fldChar w:fldCharType="end"/>
+      </w:r>
+      <w:r>
+        <w:t xml:space="preserve"> - Система, замкнутая модальным регулятором</w:t>
+      </w:r>
+    </w:p>
+    <w:p/>
+    <w:p>
+      <w:pPr>
+        <w:ind w:firstLine="708"/>
+      </w:pPr>
+      <w:r>
+        <w:t xml:space="preserve">Рассчитав, подобным образом модальный регулятор по полиномам Ньютона, </w:t>
+      </w:r>
+      <w:proofErr w:type="spellStart"/>
+      <w:r>
+        <w:t>Батерворта</w:t>
+      </w:r>
+      <w:proofErr w:type="spellEnd"/>
+      <w:r>
+        <w:t xml:space="preserve"> и Бесселя можно произвести сравнение переходных процессов в этих системах при управлении по углу. На рисунке 3 изображен сравнительных график переходных процессов трех систем по всем переменным состояния.</w:t>
+      </w:r>
+    </w:p>
+    <w:p>
+      <w:pPr>
+        <w:keepNext/>
+        <w:jc w:val="center"/>
+      </w:pPr>
+      <w:r>
+        <w:rPr>
+          <w:noProof/>
+        </w:rPr>
+        <w:drawing>
+          <wp:inline distT="0" distB="0" distL="0" distR="0" wp14:anchorId="01ACB7A8" wp14:editId="7DDE6033">
+            <wp:extent cx="5940425" cy="3854450"/>
+            <wp:effectExtent l="0" t="0" r="3175" b="0"/>
+            <wp:docPr id="3" name="Рисунок 3"/>
+            <wp:cNvGraphicFramePr>
+              <a:graphicFrameLocks xmlns:a="http://schemas.openxmlformats.org/drawingml/2006/main" noChangeAspect="1"/>
+            </wp:cNvGraphicFramePr>
+            <a:graphic xmlns:a="http://schemas.openxmlformats.org/drawingml/2006/main">
+              <a:graphicData uri="http://schemas.openxmlformats.org/drawingml/2006/picture">
+                <pic:pic xmlns:pic="http://schemas.openxmlformats.org/drawingml/2006/picture">
+                  <pic:nvPicPr>
+                    <pic:cNvPr id="3" name="step.png"/>
+                    <pic:cNvPicPr/>
+                  </pic:nvPicPr>
+                  <pic:blipFill>
+                    <a:blip r:embed="rId11">
+                      <a:extLst>
+                        <a:ext uri="{28A0092B-C50C-407E-A947-70E740481C1C}">
+                          <a14:useLocalDpi xmlns:a14="http://schemas.microsoft.com/office/drawing/2010/main" val="0"/>
+                        </a:ext>
+                      </a:extLst>
+                    </a:blip>
+                    <a:stretch>
+                      <a:fillRect/>
+                    </a:stretch>
+                  </pic:blipFill>
+                  <pic:spPr>
+                    <a:xfrm>
+                      <a:off x="0" y="0"/>
+                      <a:ext cx="5940425" cy="3854450"/>
+                    </a:xfrm>
+                    <a:prstGeom prst="rect">
+                      <a:avLst/>
+                    </a:prstGeom>
+                  </pic:spPr>
+                </pic:pic>
+              </a:graphicData>
+            </a:graphic>
+          </wp:inline>
+        </w:drawing>
+      </w:r>
+    </w:p>
+    <w:p>
+      <w:pPr>
+        <w:pStyle w:val="a6"/>
+        <w:jc w:val="center"/>
+      </w:pPr>
+      <w:proofErr w:type="spellStart"/>
+      <w:r>
+        <w:t>Figure</w:t>
+      </w:r>
+      <w:proofErr w:type="spellEnd"/>
+      <w:r>
+        <w:t xml:space="preserve"> </w:t>
+      </w:r>
+      <w:r>
+        <w:fldChar w:fldCharType="begin"/>
+      </w:r>
+      <w:r>
+        <w:instrText xml:space="preserve"> SEQ Figure \* ARABIC </w:instrText>
+      </w:r>
+      <w:r>
+        <w:fldChar w:fldCharType="separate"/>
+      </w:r>
+      <w:r>
+        <w:rPr>
+          <w:noProof/>
+        </w:rPr>
+        <w:t>3</w:t>
+      </w:r>
+      <w:r>
+        <w:fldChar w:fldCharType="end"/>
+      </w:r>
+      <w:r>
+        <w:t xml:space="preserve"> - Сравнение переходных процессов при разных полиномах</w:t>
+      </w:r>
+    </w:p>
+    <w:p>
+      <w:pPr>
+        <w:ind w:firstLine="708"/>
+        <w:jc w:val="center"/>
+        <w:rPr>
+          <w:b/>
+        </w:rPr>
+      </w:pPr>
+      <w:r>
+        <w:rPr>
+          <w:b/>
+        </w:rPr>
+        <w:lastRenderedPageBreak/>
+        <w:t>Вывод</w:t>
+      </w:r>
+    </w:p>
+    <w:p>
+      <w:pPr>
+        <w:ind w:firstLine="708"/>
+      </w:pPr>
+      <w:r>
+        <w:t xml:space="preserve">В ходе выполнения данной лабораторной работы был произведен расчет модальных регуляторов на основе полиномов Бесселя, Ньютона и </w:t>
+      </w:r>
+      <w:proofErr w:type="spellStart"/>
+      <w:r>
+        <w:t>Баттерворта</w:t>
+      </w:r>
+      <w:proofErr w:type="spellEnd"/>
+      <w:r>
+        <w:t>. Построены следящие системы третьего порядка с этими регуляторами для сравнения влияния разных полиномов на переходный процесс системы.</w:t>
+      </w:r>
+    </w:p>
+    <w:p>
+      <w:pPr>
+        <w:ind w:firstLine="708"/>
+        <w:rPr>
+          <w:bCs/>
+          <w:shd w:val="clear" w:color="auto" w:fill="FFFFFF"/>
+        </w:rPr>
+      </w:pPr>
+      <w:r>
+        <w:t xml:space="preserve">Из анализа переходных процессов можно сказать, что </w:t>
+      </w:r>
+      <w:r>
+        <w:t>регулятор,</w:t>
+      </w:r>
+      <w:r>
+        <w:t xml:space="preserve"> рассчитанный на основе полинома </w:t>
+      </w:r>
+      <w:proofErr w:type="spellStart"/>
+      <w:r>
+        <w:rPr>
+          <w:bCs/>
+          <w:shd w:val="clear" w:color="auto" w:fill="FFFFFF"/>
+        </w:rPr>
+        <w:t>Баттерворта</w:t>
+      </w:r>
+      <w:proofErr w:type="spellEnd"/>
+      <w:r>
+        <w:rPr>
+          <w:bCs/>
+          <w:shd w:val="clear" w:color="auto" w:fill="FFFFFF"/>
+        </w:rPr>
+        <w:t xml:space="preserve"> единственный</w:t>
+      </w:r>
+      <w:r>
+        <w:rPr>
+          <w:bCs/>
+          <w:shd w:val="clear" w:color="auto" w:fill="FFFFFF"/>
+        </w:rPr>
+        <w:t xml:space="preserve"> имеет перерегулирование при одинаковом времени переходного процесса (</w:t>
+      </w:r>
+      <w:r>
+        <w:rPr>
+          <w:bCs/>
+          <w:shd w:val="clear" w:color="auto" w:fill="FFFFFF"/>
+          <w:lang w:val="en-US"/>
+        </w:rPr>
+        <w:t>t</w:t>
+      </w:r>
+      <w:r>
+        <w:rPr>
+          <w:bCs/>
+          <w:shd w:val="clear" w:color="auto" w:fill="FFFFFF"/>
+        </w:rPr>
+        <w:t xml:space="preserve"> = 0.0</w:t>
+      </w:r>
+      <w:r>
+        <w:rPr>
+          <w:bCs/>
+          <w:shd w:val="clear" w:color="auto" w:fill="FFFFFF"/>
+        </w:rPr>
+        <w:t>5 с).</w:t>
+      </w:r>
+      <w:r>
+        <w:rPr>
+          <w:bCs/>
+          <w:shd w:val="clear" w:color="auto" w:fill="FFFFFF"/>
+        </w:rPr>
+        <w:t xml:space="preserve"> В связи с этим у системы с этим регулятором наблюдается наибольший всплеск тока и достижение наибольшей скорости из всех. С точки зрения оптимальности переходного процесса лучшим оказался полином Бесселя.</w:t>
+      </w:r>
+    </w:p>
+    <w:p>
+      <w:pPr>
+        <w:ind w:firstLine="708"/>
+        <w:rPr>
+          <w:bCs/>
+          <w:shd w:val="clear" w:color="auto" w:fill="FFFFFF"/>
+        </w:rPr>
+      </w:pPr>
+    </w:p>
+    <w:p>
+      <w:pPr>
+        <w:ind w:firstLine="708"/>
+        <w:rPr>
+          <w:bCs/>
+          <w:shd w:val="clear" w:color="auto" w:fill="FFFFFF"/>
+        </w:rPr>
+      </w:pPr>
+      <w:r>
+        <w:rPr>
+          <w:bCs/>
+          <w:shd w:val="clear" w:color="auto" w:fill="FFFFFF"/>
+        </w:rPr>
+        <w:t xml:space="preserve"> </w:t>
+      </w:r>
+    </w:p>
+    <w:p>
+      <w:pPr>
+        <w:ind w:firstLine="708"/>
+      </w:pPr>
+    </w:p>
+    <w:p>
+      <w:pPr>
+        <w:ind w:firstLine="708"/>
+      </w:pPr>
+    </w:p>
+    <w:p>
+      <w:pPr>
+        <w:ind w:firstLine="708"/>
+      </w:pPr>
+    </w:p>
+    <w:p>
+      <w:pPr>
+        <w:ind w:firstLine="708"/>
+      </w:pPr>
+    </w:p>
+    <w:p>
+      <w:pPr>
+        <w:ind w:firstLine="708"/>
+      </w:pPr>
+    </w:p>
+    <w:p>
+      <w:pPr>
+        <w:ind w:firstLine="708"/>
+      </w:pPr>
+    </w:p>
+    <w:p>
+      <w:pPr>
+        <w:ind w:firstLine="708"/>
+      </w:pPr>
+    </w:p>
+    <w:p>
+      <w:pPr>
+        <w:ind w:firstLine="708"/>
+      </w:pPr>
+    </w:p>
+    <w:p>
+      <w:pPr>
+        <w:ind w:firstLine="708"/>
+      </w:pPr>
+    </w:p>
+    <w:p>
+      <w:pPr>
+        <w:ind w:firstLine="708"/>
+      </w:pPr>
+    </w:p>
+    <w:p>
+      <w:pPr>
+        <w:ind w:firstLine="708"/>
+      </w:pPr>
+    </w:p>
+    <w:p>
+      <w:pPr>
+        <w:ind w:firstLine="708"/>
+        <w:jc w:val="center"/>
+        <w:rPr>
+          <w:b/>
+        </w:rPr>
+      </w:pPr>
+      <w:r>
+        <w:rPr>
+          <w:b/>
+        </w:rPr>
+        <w:lastRenderedPageBreak/>
+        <w:t>Контрольные вопросы</w:t>
+      </w:r>
+    </w:p>
+    <w:p>
+      <w:pPr>
+        <w:pStyle w:val="a4"/>
+        <w:numPr>
+          <w:ilvl w:val="0"/>
+          <w:numId w:val="4"/>
+        </w:numPr>
+      </w:pPr>
+      <w:r>
+        <w:t>Параметром нормированного полинома, который используется в качестве меры быстродействия системы, является степень этого полинома.</w:t>
+      </w:r>
+    </w:p>
+    <w:p>
+      <w:pPr>
+        <w:pStyle w:val="a4"/>
+        <w:numPr>
+          <w:ilvl w:val="0"/>
+          <w:numId w:val="4"/>
+        </w:numPr>
+      </w:pPr>
+      <w:r>
+        <w:t>Расположение полюсов замкнутой системы влияет на перерегулирование её переходной характеристики следующим образом: чем ближе полюсы к началу координат, тем быстрее затухает переходный процесс, и тем меньше перерегулирование. Однако слишком близкое к началу координат расположение полюсов может привести к неустойчивости системы.</w:t>
+      </w:r>
+    </w:p>
+    <w:p>
+      <w:pPr>
+        <w:pStyle w:val="a4"/>
+        <w:numPr>
+          <w:ilvl w:val="0"/>
+          <w:numId w:val="4"/>
+        </w:numPr>
+      </w:pPr>
+      <w:r>
+        <w:t xml:space="preserve">Корни характеристического уравнения при распределении по Ньютону располагаются в виде геометрической прогрессии, при распределении по Бесселю - равномерно распределены по окружности единичного радиуса, а при распределении по </w:t>
+      </w:r>
+      <w:proofErr w:type="spellStart"/>
+      <w:r>
+        <w:t>Баттерворту</w:t>
+      </w:r>
+      <w:proofErr w:type="spellEnd"/>
+      <w:r>
+        <w:t xml:space="preserve"> - имеют специфическую форму, обеспечивающую хорошее компромиссное сочетание быстродействия и </w:t>
+      </w:r>
+      <w:proofErr w:type="spellStart"/>
+      <w:r>
+        <w:t>колебательности</w:t>
+      </w:r>
+      <w:proofErr w:type="spellEnd"/>
+      <w:r>
+        <w:t xml:space="preserve"> системы.</w:t>
+      </w:r>
+    </w:p>
+    <w:p>
+      <w:pPr>
+        <w:pStyle w:val="a4"/>
+        <w:numPr>
+          <w:ilvl w:val="0"/>
+          <w:numId w:val="4"/>
+        </w:numPr>
+      </w:pPr>
+      <w:r>
+        <w:t xml:space="preserve">Среднегеометрический корень </w:t>
+      </w:r>
+      <w:r>
+        <w:t>— это</w:t>
+      </w:r>
+      <w:r>
+        <w:t xml:space="preserve"> корень степени n из произведения всех корней характеристического уравнения. Он характеризует общую скорость затухания переходного процесса.</w:t>
+      </w:r>
+    </w:p>
+    <w:p>
+      <w:pPr>
+        <w:pStyle w:val="a4"/>
+        <w:numPr>
+          <w:ilvl w:val="0"/>
+          <w:numId w:val="4"/>
+        </w:numPr>
+      </w:pPr>
+      <w:r>
+        <w:t>Значение среднегеометрического корня связано с желаемым временем переходного процесса следующим образом: если оно равно нулю, то переходный процесс длится бесконечно долго, если оно близко к нулю, то переходный процесс будет долгим.</w:t>
+      </w:r>
+    </w:p>
+    <w:p>
+      <w:pPr>
+        <w:pStyle w:val="a4"/>
+        <w:numPr>
+          <w:ilvl w:val="0"/>
+          <w:numId w:val="4"/>
+        </w:numPr>
+      </w:pPr>
+      <w:r>
+        <w:t>Исследование управляемости необходимо для определения возможности управления системой, то есть возможности перевода её из одного состояния в другое за конечное время.</w:t>
+      </w:r>
+    </w:p>
+    <w:p>
+      <w:pPr>
+        <w:pStyle w:val="a4"/>
+        <w:numPr>
+          <w:ilvl w:val="0"/>
+          <w:numId w:val="4"/>
+        </w:numPr>
+      </w:pPr>
+      <w:r>
+        <w:t>Условие полной управляемости означает, что система может быть переведена из любого начального состояния в нулевое за конечное время с помощью управляющего воздействия.</w:t>
+      </w:r>
+    </w:p>
+    <w:p>
+      <w:pPr>
+        <w:pStyle w:val="a4"/>
+        <w:numPr>
+          <w:ilvl w:val="0"/>
+          <w:numId w:val="4"/>
+        </w:numPr>
+      </w:pPr>
+      <w:r>
+        <w:t xml:space="preserve">Функции </w:t>
+      </w:r>
+      <w:proofErr w:type="spellStart"/>
+      <w:r>
+        <w:t>place</w:t>
+      </w:r>
+      <w:proofErr w:type="spellEnd"/>
+      <w:r>
+        <w:t xml:space="preserve"> и </w:t>
+      </w:r>
+      <w:proofErr w:type="spellStart"/>
+      <w:r>
+        <w:t>acker</w:t>
+      </w:r>
+      <w:proofErr w:type="spellEnd"/>
+      <w:r>
+        <w:t xml:space="preserve"> в MATLAB используются для </w:t>
+      </w:r>
+      <w:r>
+        <w:t xml:space="preserve">расчета </w:t>
+      </w:r>
+      <w:proofErr w:type="spellStart"/>
+      <w:r>
+        <w:t>коэффицентов</w:t>
+      </w:r>
+      <w:proofErr w:type="spellEnd"/>
+      <w:r>
+        <w:t xml:space="preserve"> модального регулятора на основе желаемого расположения корней.</w:t>
+      </w:r>
+    </w:p>
+    <w:p>
+      <w:pPr>
+        <w:ind w:left="360"/>
+      </w:pPr>
+      <w:r>
+        <w:lastRenderedPageBreak/>
+        <w:t xml:space="preserve">Функция </w:t>
+      </w:r>
+      <w:proofErr w:type="spellStart"/>
+      <w:r>
+        <w:t>place</w:t>
+      </w:r>
+      <w:proofErr w:type="spellEnd"/>
+      <w:r>
+        <w:t xml:space="preserve"> позволяет размещать только уникальные полюсы, поэтому если требуется установить несколько полюсов на одну и ту же точку, это нужно указывать несколько раз.</w:t>
+      </w:r>
+      <w:r>
+        <w:t xml:space="preserve"> </w:t>
+      </w:r>
+      <w:r>
+        <w:t xml:space="preserve">Функция </w:t>
+      </w:r>
+      <w:proofErr w:type="spellStart"/>
+      <w:r>
+        <w:t>acker</w:t>
+      </w:r>
+      <w:proofErr w:type="spellEnd"/>
+      <w:r>
+        <w:t xml:space="preserve"> может размещать как уникальные, так и кратные полюсы с помощью указания коэффициентов характеристического полинома.</w:t>
+      </w:r>
+      <w:r>
+        <w:t xml:space="preserve"> </w:t>
+      </w:r>
+      <w:r>
+        <w:t xml:space="preserve">Функция </w:t>
+      </w:r>
+      <w:proofErr w:type="spellStart"/>
+      <w:r>
+        <w:t>place</w:t>
+      </w:r>
+      <w:proofErr w:type="spellEnd"/>
+      <w:r>
+        <w:t xml:space="preserve"> использует метод размещения корней</w:t>
+      </w:r>
+      <w:r>
+        <w:t xml:space="preserve">, </w:t>
+      </w:r>
+      <w:r>
+        <w:t>который базируется на преобразовании состояния системы и задании желаемых полюсов.</w:t>
+      </w:r>
+      <w:r>
+        <w:t xml:space="preserve"> </w:t>
+      </w:r>
+      <w:r>
+        <w:t xml:space="preserve">Функция </w:t>
+      </w:r>
+      <w:proofErr w:type="spellStart"/>
+      <w:r>
+        <w:t>acker</w:t>
+      </w:r>
+      <w:proofErr w:type="spellEnd"/>
+      <w:r>
+        <w:t xml:space="preserve"> также использует метод размещения корней, но основана на алгеб</w:t>
+      </w:r>
       <w:bookmarkStart w:id="0" w:name="_GoBack"/>
       <w:bookmarkEnd w:id="0"/>
-    </w:p>
+      <w:r>
+        <w:t>раическом подходе к размещению полюсов.</w:t>
+      </w:r>
+    </w:p>
+    <w:p>
+      <w:pPr>
+        <w:pStyle w:val="a4"/>
+        <w:numPr>
+          <w:ilvl w:val="0"/>
+          <w:numId w:val="4"/>
+        </w:numPr>
+      </w:pPr>
+      <w:r>
+        <w:t xml:space="preserve"> Ф</w:t>
+      </w:r>
+      <w:r>
+        <w:t xml:space="preserve">ункция </w:t>
+      </w:r>
+      <w:proofErr w:type="spellStart"/>
+      <w:r>
+        <w:t>place</w:t>
+      </w:r>
+      <w:proofErr w:type="spellEnd"/>
+      <w:r>
+        <w:t xml:space="preserve"> может использоваться для расчета модального регулятора, обеспечивающего распределение корней по Ньютону. Это возможно, если желаемый характеристический полином имеет кратные корни.</w:t>
+      </w:r>
+    </w:p>
+    <w:p>
+      <w:pPr>
+        <w:pStyle w:val="a4"/>
+        <w:numPr>
+          <w:ilvl w:val="0"/>
+          <w:numId w:val="4"/>
+        </w:numPr>
+      </w:pPr>
+      <w:r>
+        <w:t xml:space="preserve"> </w:t>
+      </w:r>
+      <w:r>
+        <w:t>Дополнительный нормирующий множитель в прямом сигнале используется для масштабирования выходного сигнала, чтобы его амплитуда соответствовала заданным требованиям.</w:t>
+      </w:r>
+    </w:p>
+    <w:p/>
     <w:sectPr>
-      <w:footerReference w:type="default" r:id="rId10"/>
+      <w:footerReference w:type="default" r:id="rId12"/>
       <w:pgSz w:w="11906" w:h="16838"/>
       <w:pgMar w:top="1134" w:right="850" w:bottom="1134" w:left="1701" w:header="708" w:footer="708" w:gutter="0"/>
       <w:cols w:space="708"/>
@@ -1727,9 +5448,98 @@
 <file path=word/numbering.xml><?xml version="1.0" encoding="utf-8"?>
 <w:numbering xmlns:wpc="http://schemas.microsoft.com/office/word/2010/wordprocessingCanvas" xmlns:cx="http://schemas.microsoft.com/office/drawing/2014/chartex" xmlns:cx1="http://schemas.microsoft.com/office/drawing/2015/9/8/chartex" xmlns:cx2="http://schemas.microsoft.com/office/drawing/2015/10/21/chartex" xmlns:cx3="http://schemas.microsoft.com/office/drawing/2016/5/9/chartex" xmlns:cx4="http://schemas.microsoft.com/office/drawing/2016/5/10/chartex" xmlns:cx5="http://schemas.microsoft.com/office/drawing/2016/5/11/chartex" xmlns:cx6="http://schemas.microsoft.com/office/drawing/2016/5/12/chartex" xmlns:cx7="http://schemas.microsoft.com/office/drawing/2016/5/13/chartex" xmlns:cx8="http://schemas.microsoft.com/office/drawing/2016/5/14/chartex" xmlns:mc="http://schemas.openxmlformats.org/markup-compatibility/2006" xmlns:aink="http://schemas.microsoft.com/office/drawing/2016/ink" xmlns:am3d="http://schemas.microsoft.com/office/drawing/2017/model3d" xmlns:o="urn:schemas-microsoft-com:office:office" xmlns:r="http://schemas.openxmlformats.org/officeDocument/2006/relationships" xmlns:m="http://schemas.openxmlformats.org/officeDocument/2006/math" xmlns:v="urn:schemas-microsoft-com:vml" xmlns:wp14="http://schemas.microsoft.com/office/word/2010/wordprocessingDrawing" xmlns:wp="http://schemas.openxmlformats.org/drawingml/2006/wordprocessingDrawing" xmlns:w10="urn:schemas-microsoft-com:office:word" xmlns:w="http://schemas.openxmlformats.org/wordprocessingml/2006/main" xmlns:w14="http://schemas.microsoft.com/office/word/2010/wordml" xmlns:w15="http://schemas.microsoft.com/office/word/2012/wordml" xmlns:w16cid="http://schemas.microsoft.com/office/word/2016/wordml/cid" xmlns:w16se="http://schemas.microsoft.com/office/word/2015/wordml/symex" xmlns:wpg="http://schemas.microsoft.com/office/word/2010/wordprocessingGroup" xmlns:wpi="http://schemas.microsoft.com/office/word/2010/wordprocessingInk" xmlns:wne="http://schemas.microsoft.com/office/word/2006/wordml" xmlns:wps="http://schemas.microsoft.com/office/word/2010/wordprocessingShape" mc:Ignorable="w14 w15 w16se w16cid wp14">
   <w:abstractNum w:abstractNumId="0" w15:restartNumberingAfterBreak="0">
+    <w:nsid w:val="0D826CB8"/>
+    <w:multiLevelType w:val="hybridMultilevel"/>
+    <w:tmpl w:val="FE7C9F84"/>
+    <w:lvl w:ilvl="0" w:tplc="24B477F8">
+      <w:start w:val="1"/>
+      <w:numFmt w:val="decimal"/>
+      <w:lvlText w:val="%1."/>
+      <w:lvlJc w:val="left"/>
+      <w:pPr>
+        <w:ind w:left="360" w:hanging="360"/>
+      </w:pPr>
+      <w:rPr>
+        <w:rFonts w:ascii="Times New Roman" w:eastAsiaTheme="minorHAnsi" w:hAnsi="Times New Roman" w:cstheme="minorBidi"/>
+      </w:rPr>
+    </w:lvl>
+    <w:lvl w:ilvl="1" w:tplc="04190019" w:tentative="1">
+      <w:start w:val="1"/>
+      <w:numFmt w:val="lowerLetter"/>
+      <w:lvlText w:val="%2."/>
+      <w:lvlJc w:val="left"/>
+      <w:pPr>
+        <w:ind w:left="1080" w:hanging="360"/>
+      </w:pPr>
+    </w:lvl>
+    <w:lvl w:ilvl="2" w:tplc="0419001B" w:tentative="1">
+      <w:start w:val="1"/>
+      <w:numFmt w:val="lowerRoman"/>
+      <w:lvlText w:val="%3."/>
+      <w:lvlJc w:val="right"/>
+      <w:pPr>
+        <w:ind w:left="1800" w:hanging="180"/>
+      </w:pPr>
+    </w:lvl>
+    <w:lvl w:ilvl="3" w:tplc="0419000F" w:tentative="1">
+      <w:start w:val="1"/>
+      <w:numFmt w:val="decimal"/>
+      <w:lvlText w:val="%4."/>
+      <w:lvlJc w:val="left"/>
+      <w:pPr>
+        <w:ind w:left="2520" w:hanging="360"/>
+      </w:pPr>
+    </w:lvl>
+    <w:lvl w:ilvl="4" w:tplc="04190019" w:tentative="1">
+      <w:start w:val="1"/>
+      <w:numFmt w:val="lowerLetter"/>
+      <w:lvlText w:val="%5."/>
+      <w:lvlJc w:val="left"/>
+      <w:pPr>
+        <w:ind w:left="3240" w:hanging="360"/>
+      </w:pPr>
+    </w:lvl>
+    <w:lvl w:ilvl="5" w:tplc="0419001B" w:tentative="1">
+      <w:start w:val="1"/>
+      <w:numFmt w:val="lowerRoman"/>
+      <w:lvlText w:val="%6."/>
+      <w:lvlJc w:val="right"/>
+      <w:pPr>
+        <w:ind w:left="3960" w:hanging="180"/>
+      </w:pPr>
+    </w:lvl>
+    <w:lvl w:ilvl="6" w:tplc="0419000F" w:tentative="1">
+      <w:start w:val="1"/>
+      <w:numFmt w:val="decimal"/>
+      <w:lvlText w:val="%7."/>
+      <w:lvlJc w:val="left"/>
+      <w:pPr>
+        <w:ind w:left="4680" w:hanging="360"/>
+      </w:pPr>
+    </w:lvl>
+    <w:lvl w:ilvl="7" w:tplc="04190019" w:tentative="1">
+      <w:start w:val="1"/>
+      <w:numFmt w:val="lowerLetter"/>
+      <w:lvlText w:val="%8."/>
+      <w:lvlJc w:val="left"/>
+      <w:pPr>
+        <w:ind w:left="5400" w:hanging="360"/>
+      </w:pPr>
+    </w:lvl>
+    <w:lvl w:ilvl="8" w:tplc="0419001B" w:tentative="1">
+      <w:start w:val="1"/>
+      <w:numFmt w:val="lowerRoman"/>
+      <w:lvlText w:val="%9."/>
+      <w:lvlJc w:val="right"/>
+      <w:pPr>
+        <w:ind w:left="6120" w:hanging="180"/>
+      </w:pPr>
+    </w:lvl>
+  </w:abstractNum>
+  <w:abstractNum w:abstractNumId="1" w15:restartNumberingAfterBreak="0">
     <w:nsid w:val="1C1D3AB7"/>
     <w:multiLevelType w:val="hybridMultilevel"/>
-    <w:tmpl w:val="628E3B2E"/>
+    <w:tmpl w:val="05225A6E"/>
     <w:lvl w:ilvl="0" w:tplc="0419000F">
       <w:start w:val="1"/>
       <w:numFmt w:val="decimal"/>
@@ -1815,7 +5625,7 @@
       </w:pPr>
     </w:lvl>
   </w:abstractNum>
-  <w:abstractNum w:abstractNumId="1" w15:restartNumberingAfterBreak="0">
+  <w:abstractNum w:abstractNumId="2" w15:restartNumberingAfterBreak="0">
     <w:nsid w:val="44BE63FC"/>
     <w:multiLevelType w:val="hybridMultilevel"/>
     <w:tmpl w:val="943664D2"/>
@@ -1904,7 +5714,7 @@
       </w:pPr>
     </w:lvl>
   </w:abstractNum>
-  <w:abstractNum w:abstractNumId="2" w15:restartNumberingAfterBreak="0">
+  <w:abstractNum w:abstractNumId="3" w15:restartNumberingAfterBreak="0">
     <w:nsid w:val="52402794"/>
     <w:multiLevelType w:val="multilevel"/>
     <w:tmpl w:val="364EADEE"/>
@@ -2018,12 +5828,15 @@
     </w:lvl>
   </w:abstractNum>
   <w:num w:numId="1">
+    <w:abstractNumId w:val="3"/>
+  </w:num>
+  <w:num w:numId="2">
     <w:abstractNumId w:val="2"/>
   </w:num>
-  <w:num w:numId="2">
+  <w:num w:numId="3">
     <w:abstractNumId w:val="1"/>
   </w:num>
-  <w:num w:numId="3">
+  <w:num w:numId="4">
     <w:abstractNumId w:val="0"/>
   </w:num>
 </w:numbering>

</xml_diff>